<commit_message>
Added my description of my work.
</commit_message>
<xml_diff>
--- a/Documents/COSC4730/mobile_vs_SD_work_breakdown.docx
+++ b/Documents/COSC4730/mobile_vs_SD_work_breakdown.docx
@@ -1,6 +1,6 @@
 
 <file path=word/document.xml><?xml version="1.0" encoding="utf-8"?>
-<w:document xmlns:wpc="http://schemas.microsoft.com/office/word/2010/wordprocessingCanvas" xmlns:mc="http://schemas.openxmlformats.org/markup-compatibility/2006" xmlns:o="urn:schemas-microsoft-com:office:office" xmlns:r="http://schemas.openxmlformats.org/officeDocument/2006/relationships" xmlns:m="http://schemas.openxmlformats.org/officeDocument/2006/math" xmlns:v="urn:schemas-microsoft-com:vml" xmlns:wp14="http://schemas.microsoft.com/office/word/2010/wordprocessingDrawing" xmlns:wp="http://schemas.openxmlformats.org/drawingml/2006/wordprocessingDrawing" xmlns:w10="urn:schemas-microsoft-com:office:word" xmlns:w="http://schemas.openxmlformats.org/wordprocessingml/2006/main" xmlns:w14="http://schemas.microsoft.com/office/word/2010/wordml" xmlns:wpg="http://schemas.microsoft.com/office/word/2010/wordprocessingGroup" xmlns:wpi="http://schemas.microsoft.com/office/word/2010/wordprocessingInk" xmlns:wne="http://schemas.microsoft.com/office/word/2006/wordml" xmlns:wps="http://schemas.microsoft.com/office/word/2010/wordprocessingShape" mc:Ignorable="w14 wp14">
+<w:document xmlns:wpc="http://schemas.microsoft.com/office/word/2010/wordprocessingCanvas" xmlns:mo="http://schemas.microsoft.com/office/mac/office/2008/main" xmlns:mc="http://schemas.openxmlformats.org/markup-compatibility/2006" xmlns:mv="urn:schemas-microsoft-com:mac:vml" xmlns:o="urn:schemas-microsoft-com:office:office" xmlns:r="http://schemas.openxmlformats.org/officeDocument/2006/relationships" xmlns:m="http://schemas.openxmlformats.org/officeDocument/2006/math" xmlns:v="urn:schemas-microsoft-com:vml" xmlns:wp14="http://schemas.microsoft.com/office/word/2010/wordprocessingDrawing" xmlns:wp="http://schemas.openxmlformats.org/drawingml/2006/wordprocessingDrawing" xmlns:w10="urn:schemas-microsoft-com:office:word" xmlns:w="http://schemas.openxmlformats.org/wordprocessingml/2006/main" xmlns:w14="http://schemas.microsoft.com/office/word/2010/wordml" xmlns:wpg="http://schemas.microsoft.com/office/word/2010/wordprocessingGroup" xmlns:wpi="http://schemas.microsoft.com/office/word/2010/wordprocessingInk" xmlns:wne="http://schemas.microsoft.com/office/word/2006/wordml" xmlns:wps="http://schemas.microsoft.com/office/word/2010/wordprocessingShape" mc:Ignorable="w14 wp14">
   <w:body>
     <w:p>
       <w:pPr>
@@ -323,7 +323,15 @@
     </w:p>
     <w:p>
       <w:r>
-        <w:t xml:space="preserve">User’s log (stardate: </w:t>
+        <w:t>User’s log (</w:t>
+      </w:r>
+      <w:proofErr w:type="spellStart"/>
+      <w:r>
+        <w:t>stardate</w:t>
+      </w:r>
+      <w:proofErr w:type="spellEnd"/>
+      <w:r>
+        <w:t xml:space="preserve">: </w:t>
       </w:r>
       <w:r>
         <w:t>92540.07</w:t>
@@ -343,13 +351,45 @@
         <w:ind w:firstLine="720"/>
       </w:pPr>
       <w:r>
-        <w:t xml:space="preserve">For activity 1, I wrote the basic fragments including the text views, edit text fields and buttons. These fragments weren’t pretty. Just the basics (the ui was later redesigned by </w:t>
+        <w:t xml:space="preserve">For activity 1, </w:t>
+      </w:r>
+      <w:proofErr w:type="gramStart"/>
+      <w:r>
+        <w:t>I wrote the basic fragments including the text views</w:t>
+      </w:r>
+      <w:proofErr w:type="gramEnd"/>
+      <w:r>
+        <w:t xml:space="preserve">, </w:t>
+      </w:r>
+      <w:proofErr w:type="gramStart"/>
+      <w:r>
+        <w:t>edit text fields and buttons</w:t>
+      </w:r>
+      <w:proofErr w:type="gramEnd"/>
+      <w:r>
+        <w:t xml:space="preserve">. These fragments weren’t pretty. </w:t>
+      </w:r>
+      <w:proofErr w:type="gramStart"/>
+      <w:r>
+        <w:t xml:space="preserve">Just the basics (the </w:t>
+      </w:r>
+      <w:proofErr w:type="spellStart"/>
+      <w:r>
+        <w:t>ui</w:t>
+      </w:r>
+      <w:proofErr w:type="spellEnd"/>
+      <w:r>
+        <w:t xml:space="preserve"> was later redesigned by </w:t>
       </w:r>
       <w:r>
         <w:t>Taylo</w:t>
       </w:r>
       <w:r>
-        <w:t>r). Towards the end of</w:t>
+        <w:t>r).</w:t>
+      </w:r>
+      <w:proofErr w:type="gramEnd"/>
+      <w:r>
+        <w:t xml:space="preserve"> Towards the end of</w:t>
       </w:r>
       <w:r>
         <w:t xml:space="preserve"> development, I fixed a few bugs stemming from our prewritten login information</w:t>
@@ -366,6 +406,7 @@
       <w:r>
         <w:t xml:space="preserve"> called “</w:t>
       </w:r>
+      <w:proofErr w:type="spellStart"/>
       <w:r>
         <w:rPr>
           <w:rFonts w:ascii="Consolas" w:hAnsi="Consolas" w:cs="Consolas"/>
@@ -376,6 +417,7 @@
         </w:rPr>
         <w:t>groupAdapter</w:t>
       </w:r>
+      <w:proofErr w:type="spellEnd"/>
       <w:r>
         <w:rPr>
           <w:rFonts w:ascii="Consolas" w:hAnsi="Consolas" w:cs="Consolas"/>
@@ -388,8 +430,37 @@
       <w:r>
         <w:t xml:space="preserve"> to display a list of groups. In order to make this work, I wrote a custom class type called “</w:t>
       </w:r>
-      <w:r>
-        <w:t xml:space="preserve">groupEntity” and I redesigned the joined_group_listview layout xml file to utilize the groupEntity and to fit the UI design. I also added in an onItemClickListener for the specific group entries in the list so the user can select a premade/joined group to view. </w:t>
+      <w:proofErr w:type="spellStart"/>
+      <w:r>
+        <w:t>groupEntity</w:t>
+      </w:r>
+      <w:proofErr w:type="spellEnd"/>
+      <w:r>
+        <w:t xml:space="preserve">” and I redesigned the </w:t>
+      </w:r>
+      <w:proofErr w:type="spellStart"/>
+      <w:r>
+        <w:t>joined_group_listview</w:t>
+      </w:r>
+      <w:proofErr w:type="spellEnd"/>
+      <w:r>
+        <w:t xml:space="preserve"> layout xml file to utilize the </w:t>
+      </w:r>
+      <w:proofErr w:type="spellStart"/>
+      <w:r>
+        <w:t>groupEntity</w:t>
+      </w:r>
+      <w:proofErr w:type="spellEnd"/>
+      <w:r>
+        <w:t xml:space="preserve"> and to fit the UI design. I also added in an </w:t>
+      </w:r>
+      <w:proofErr w:type="spellStart"/>
+      <w:r>
+        <w:t>onItemClickListener</w:t>
+      </w:r>
+      <w:proofErr w:type="spellEnd"/>
+      <w:r>
+        <w:t xml:space="preserve"> for the specific group entries in the list so the user can select a premade/joined group to view. </w:t>
       </w:r>
     </w:p>
     <w:p>
@@ -402,25 +473,97 @@
         <w:t>I wrote two more custom classes called</w:t>
       </w:r>
       <w:r>
-        <w:t xml:space="preserve"> calendarItem and whiteboardItem. These classes both serve to make it easier to store/utilize calendar events and whiteboard items (messages and events). While I did write a lot of code for the calendar_screen fragment, not much of it can be used in this version of the Globus app. This is because much of what the calendar does is interact with databases, and until the Globus database is functioning, I cannot fully implement or test these functions.</w:t>
-      </w:r>
-      <w:r>
-        <w:t xml:space="preserve"> Aside from this, however, I did create a basic dialog in this fragment which, in the future, will allow users to create new events. </w:t>
-      </w:r>
-      <w:r>
-        <w:t xml:space="preserve"> In the whiteboard_screen fragment, I made many modifications to the ui, added a second custom list adapter to display </w:t>
-      </w:r>
-      <w:r>
-        <w:t xml:space="preserve">both events and messages (each of which is displayed with slight modifications to help users differentiate) and wrote a custom dialog that will add user made messages to the whiteboard. For the two dialog, I also needed to create the layout xml file titled message_creation_layout and modify the </w:t>
+        <w:t xml:space="preserve"> </w:t>
+      </w:r>
+      <w:proofErr w:type="spellStart"/>
+      <w:r>
+        <w:t>calendarItem</w:t>
+      </w:r>
+      <w:proofErr w:type="spellEnd"/>
+      <w:r>
+        <w:t xml:space="preserve"> and </w:t>
+      </w:r>
+      <w:proofErr w:type="spellStart"/>
+      <w:r>
+        <w:t>whiteboardItem</w:t>
+      </w:r>
+      <w:proofErr w:type="spellEnd"/>
+      <w:r>
+        <w:t xml:space="preserve">. These classes both serve to make it easier to store/utilize calendar events and whiteboard items (messages and events). While I did write a lot of code for the </w:t>
+      </w:r>
+      <w:proofErr w:type="spellStart"/>
+      <w:r>
+        <w:t>calendar_screen</w:t>
+      </w:r>
+      <w:proofErr w:type="spellEnd"/>
+      <w:r>
+        <w:t xml:space="preserve"> fragment, not much of it can be used in this version of the Globus app. This is because much of what the calendar does is interact with databases, and until the Globus database is functioning, I cannot fully implement or test these functions.</w:t>
+      </w:r>
+      <w:r>
+        <w:t xml:space="preserve"> Aside from this, however, I did create a basic dialog in this </w:t>
+      </w:r>
+      <w:proofErr w:type="gramStart"/>
+      <w:r>
+        <w:t>fragment which</w:t>
+      </w:r>
+      <w:proofErr w:type="gramEnd"/>
+      <w:r>
+        <w:t xml:space="preserve">, in the future, will allow users to create new events. </w:t>
+      </w:r>
+      <w:r>
+        <w:t xml:space="preserve"> In the </w:t>
+      </w:r>
+      <w:proofErr w:type="spellStart"/>
+      <w:r>
+        <w:t>whiteboard_screen</w:t>
+      </w:r>
+      <w:proofErr w:type="spellEnd"/>
+      <w:r>
+        <w:t xml:space="preserve"> fragment, I made many modifications to the </w:t>
+      </w:r>
+      <w:proofErr w:type="spellStart"/>
+      <w:r>
+        <w:t>ui</w:t>
+      </w:r>
+      <w:proofErr w:type="spellEnd"/>
+      <w:r>
+        <w:t xml:space="preserve">, added a second custom list adapter to display </w:t>
+      </w:r>
+      <w:r>
+        <w:t xml:space="preserve">both events and messages (each of which is displayed with slight modifications to help users differentiate) and wrote a custom dialog that will add user made messages to the whiteboard. For the two dialog, I also needed to create the layout xml file titled </w:t>
+      </w:r>
+      <w:proofErr w:type="spellStart"/>
+      <w:r>
+        <w:t>message_creation_layout</w:t>
+      </w:r>
+      <w:proofErr w:type="spellEnd"/>
+      <w:r>
+        <w:t xml:space="preserve"> and modify the </w:t>
       </w:r>
       <w:r>
         <w:t>beginnings</w:t>
       </w:r>
       <w:r>
-        <w:t xml:space="preserve"> of the add_calendar_event fragment layout file (while this was originally intended to be a fragment all on its own, I thought it would be better suited as a dialog as it would keep the user from leaving the calendar view and it would allow us to use functions from the calendar class without having to re-write them in a new file).</w:t>
-      </w:r>
-      <w:r>
-        <w:t xml:space="preserve"> Regrettably, I forgot to write an onItemClickListener for the events and messages in the whiteboard fragment before we submitted the project.</w:t>
+        <w:t xml:space="preserve"> of the </w:t>
+      </w:r>
+      <w:proofErr w:type="spellStart"/>
+      <w:r>
+        <w:t>add_calendar_event</w:t>
+      </w:r>
+      <w:proofErr w:type="spellEnd"/>
+      <w:r>
+        <w:t xml:space="preserve"> fragment layout file (while this was originally intended to be a fragment all on its own, I thought it would be better suited as a dialog as it would keep the user from leaving the calendar view and it would allow us to use functions from the calendar class without having to re-write them in a new file).</w:t>
+      </w:r>
+      <w:r>
+        <w:t xml:space="preserve"> Regrettably, I forgot to write an </w:t>
+      </w:r>
+      <w:proofErr w:type="spellStart"/>
+      <w:r>
+        <w:t>onItemClickListener</w:t>
+      </w:r>
+      <w:proofErr w:type="spellEnd"/>
+      <w:r>
+        <w:t xml:space="preserve"> for the events and messages in the whiteboard fragment before we submitted the project.</w:t>
       </w:r>
       <w:r>
         <w:t xml:space="preserve"> One other thing </w:t>
@@ -453,7 +596,15 @@
         <w:t xml:space="preserve">in size </w:t>
       </w:r>
       <w:r>
-        <w:t>from 22.3 KB to 92.4 KB each. To fix this, I resized the icons in paint, and compressed them further using tiny png (</w:t>
+        <w:t xml:space="preserve">from 22.3 KB to 92.4 KB each. To fix this, I resized the icons in paint, and compressed them further using tiny </w:t>
+      </w:r>
+      <w:proofErr w:type="spellStart"/>
+      <w:r>
+        <w:t>png</w:t>
+      </w:r>
+      <w:proofErr w:type="spellEnd"/>
+      <w:r>
+        <w:t xml:space="preserve"> (</w:t>
       </w:r>
       <w:hyperlink r:id="rId6" w:history="1">
         <w:r>
@@ -472,514 +623,558 @@
       <w:r>
         <w:t xml:space="preserve"> now range from 659 bytes to 1.53</w:t>
       </w:r>
+      <w:r>
+        <w:t xml:space="preserve"> KB.</w:t>
+      </w:r>
+    </w:p>
+    <w:p>
+      <w:r>
+        <w:t>Kelsey:</w:t>
+      </w:r>
+    </w:p>
+    <w:p>
+      <w:pPr>
+        <w:pStyle w:val="ListParagraph"/>
+        <w:numPr>
+          <w:ilvl w:val="0"/>
+          <w:numId w:val="2"/>
+        </w:numPr>
+      </w:pPr>
+      <w:r>
+        <w:t xml:space="preserve">Activity 1: </w:t>
+      </w:r>
+    </w:p>
+    <w:p>
+      <w:pPr>
+        <w:pStyle w:val="ListParagraph"/>
+        <w:numPr>
+          <w:ilvl w:val="1"/>
+          <w:numId w:val="2"/>
+        </w:numPr>
+      </w:pPr>
+      <w:r>
+        <w:t>Edited Globus_Welcome__Screen.java</w:t>
+      </w:r>
+    </w:p>
+    <w:p>
+      <w:pPr>
+        <w:pStyle w:val="ListParagraph"/>
+        <w:numPr>
+          <w:ilvl w:val="1"/>
+          <w:numId w:val="2"/>
+        </w:numPr>
+      </w:pPr>
+      <w:r>
+        <w:t>Edited Login_Screen.java</w:t>
+      </w:r>
+    </w:p>
+    <w:p>
+      <w:pPr>
+        <w:pStyle w:val="ListParagraph"/>
+        <w:numPr>
+          <w:ilvl w:val="1"/>
+          <w:numId w:val="2"/>
+        </w:numPr>
+      </w:pPr>
+      <w:r>
+        <w:t>Edited Create_Account_Screen.java</w:t>
+      </w:r>
+    </w:p>
+    <w:p>
+      <w:pPr>
+        <w:pStyle w:val="ListParagraph"/>
+        <w:numPr>
+          <w:ilvl w:val="0"/>
+          <w:numId w:val="2"/>
+        </w:numPr>
+      </w:pPr>
+      <w:r>
+        <w:t xml:space="preserve">Activity 2: </w:t>
+      </w:r>
+    </w:p>
+    <w:p>
+      <w:pPr>
+        <w:pStyle w:val="ListParagraph"/>
+        <w:numPr>
+          <w:ilvl w:val="1"/>
+          <w:numId w:val="2"/>
+        </w:numPr>
+      </w:pPr>
+      <w:r>
+        <w:t>Created and Edited Globus_Group_Selection_Screen.java</w:t>
+      </w:r>
+    </w:p>
+    <w:p>
+      <w:pPr>
+        <w:pStyle w:val="ListParagraph"/>
+        <w:numPr>
+          <w:ilvl w:val="1"/>
+          <w:numId w:val="2"/>
+        </w:numPr>
+      </w:pPr>
+      <w:r>
+        <w:t>Created and Edited activity_group_screen.xml</w:t>
+      </w:r>
+    </w:p>
+    <w:p>
+      <w:pPr>
+        <w:pStyle w:val="ListParagraph"/>
+        <w:numPr>
+          <w:ilvl w:val="1"/>
+          <w:numId w:val="2"/>
+        </w:numPr>
+      </w:pPr>
+      <w:r>
+        <w:t>Created and Edited Group_Select_Screen.java</w:t>
+      </w:r>
+    </w:p>
+    <w:p>
+      <w:pPr>
+        <w:pStyle w:val="ListParagraph"/>
+        <w:numPr>
+          <w:ilvl w:val="1"/>
+          <w:numId w:val="2"/>
+        </w:numPr>
+      </w:pPr>
+      <w:r>
+        <w:t>Created and Edited joined_group_listview.xml</w:t>
+      </w:r>
+    </w:p>
+    <w:p>
+      <w:pPr>
+        <w:pStyle w:val="ListParagraph"/>
+        <w:numPr>
+          <w:ilvl w:val="1"/>
+          <w:numId w:val="2"/>
+        </w:numPr>
+      </w:pPr>
+      <w:r>
+        <w:t>Created and Edited fragment_group__select__screen.xml</w:t>
+      </w:r>
+    </w:p>
+    <w:p>
+      <w:pPr>
+        <w:pStyle w:val="ListParagraph"/>
+        <w:numPr>
+          <w:ilvl w:val="1"/>
+          <w:numId w:val="2"/>
+        </w:numPr>
+      </w:pPr>
+      <w:r>
+        <w:t>Created and Edited Create_Group_Screen.java</w:t>
+      </w:r>
+    </w:p>
+    <w:p>
+      <w:pPr>
+        <w:pStyle w:val="ListParagraph"/>
+        <w:numPr>
+          <w:ilvl w:val="1"/>
+          <w:numId w:val="2"/>
+        </w:numPr>
+      </w:pPr>
+      <w:r>
+        <w:t>Created and Edited fragment_create__group__screen.xml</w:t>
+      </w:r>
+    </w:p>
+    <w:p>
+      <w:pPr>
+        <w:pStyle w:val="ListParagraph"/>
+        <w:numPr>
+          <w:ilvl w:val="1"/>
+          <w:numId w:val="2"/>
+        </w:numPr>
+      </w:pPr>
+      <w:r>
+        <w:t>Created and Edited Join_Group_Screen.java</w:t>
+      </w:r>
+    </w:p>
+    <w:p>
+      <w:pPr>
+        <w:pStyle w:val="ListParagraph"/>
+        <w:numPr>
+          <w:ilvl w:val="1"/>
+          <w:numId w:val="2"/>
+        </w:numPr>
+      </w:pPr>
+      <w:r>
+        <w:t>Created and Edited fragment_join__group__screen.xml</w:t>
+      </w:r>
+    </w:p>
+    <w:p>
+      <w:pPr>
+        <w:pStyle w:val="ListParagraph"/>
+        <w:numPr>
+          <w:ilvl w:val="0"/>
+          <w:numId w:val="2"/>
+        </w:numPr>
+      </w:pPr>
+      <w:r>
+        <w:t>Activity 3:</w:t>
+      </w:r>
+    </w:p>
+    <w:p>
+      <w:pPr>
+        <w:pStyle w:val="ListParagraph"/>
+        <w:numPr>
+          <w:ilvl w:val="1"/>
+          <w:numId w:val="2"/>
+        </w:numPr>
+      </w:pPr>
+      <w:r>
+        <w:t>Created and Edited Globus_Application.java</w:t>
+      </w:r>
+    </w:p>
+    <w:p>
+      <w:pPr>
+        <w:pStyle w:val="ListParagraph"/>
+        <w:numPr>
+          <w:ilvl w:val="1"/>
+          <w:numId w:val="2"/>
+        </w:numPr>
+      </w:pPr>
+      <w:r>
+        <w:t>Created and Edited activity_globus_applicaiton.xml</w:t>
+      </w:r>
+    </w:p>
+    <w:p>
+      <w:pPr>
+        <w:pStyle w:val="ListParagraph"/>
+        <w:numPr>
+          <w:ilvl w:val="1"/>
+          <w:numId w:val="2"/>
+        </w:numPr>
+      </w:pPr>
+      <w:r>
+        <w:t>Created and Edited Whiteboard_Button_Screen.java</w:t>
+      </w:r>
+    </w:p>
+    <w:p>
+      <w:pPr>
+        <w:pStyle w:val="ListParagraph"/>
+        <w:numPr>
+          <w:ilvl w:val="1"/>
+          <w:numId w:val="2"/>
+        </w:numPr>
+      </w:pPr>
+      <w:r>
+        <w:t>Created and Edited fragment_whiteboard__button__screen.xml</w:t>
+      </w:r>
+    </w:p>
+    <w:p>
+      <w:pPr>
+        <w:pStyle w:val="ListParagraph"/>
+        <w:numPr>
+          <w:ilvl w:val="1"/>
+          <w:numId w:val="2"/>
+        </w:numPr>
+      </w:pPr>
+      <w:r>
+        <w:t>Created and Edited Whiteboard_Screen.java</w:t>
+      </w:r>
+    </w:p>
+    <w:p>
+      <w:pPr>
+        <w:pStyle w:val="ListParagraph"/>
+        <w:numPr>
+          <w:ilvl w:val="1"/>
+          <w:numId w:val="2"/>
+        </w:numPr>
+      </w:pPr>
+      <w:r>
+        <w:t xml:space="preserve">Created and Edited </w:t>
+      </w:r>
+      <w:r>
+        <w:t>fragment_whiteboard__screen.xml</w:t>
+      </w:r>
+    </w:p>
+    <w:p>
+      <w:pPr>
+        <w:pStyle w:val="ListParagraph"/>
+        <w:numPr>
+          <w:ilvl w:val="1"/>
+          <w:numId w:val="2"/>
+        </w:numPr>
+      </w:pPr>
+      <w:r>
+        <w:t>Created and Edited whiteboard_listview.xml</w:t>
+      </w:r>
+    </w:p>
+    <w:p>
+      <w:pPr>
+        <w:pStyle w:val="ListParagraph"/>
+        <w:numPr>
+          <w:ilvl w:val="1"/>
+          <w:numId w:val="2"/>
+        </w:numPr>
+      </w:pPr>
+      <w:r>
+        <w:lastRenderedPageBreak/>
+        <w:t>Create fragment_add__calendar__event.xml</w:t>
+      </w:r>
+    </w:p>
+    <w:p>
+      <w:pPr>
+        <w:pStyle w:val="ListParagraph"/>
+        <w:numPr>
+          <w:ilvl w:val="1"/>
+          <w:numId w:val="2"/>
+        </w:numPr>
+      </w:pPr>
+      <w:r>
+        <w:t>Created and Edited Google_Drive_Screen.java</w:t>
+      </w:r>
+    </w:p>
+    <w:p>
+      <w:pPr>
+        <w:pStyle w:val="ListParagraph"/>
+        <w:numPr>
+          <w:ilvl w:val="1"/>
+          <w:numId w:val="2"/>
+        </w:numPr>
+      </w:pPr>
+      <w:r>
+        <w:t>Edited fragment_google_drive_screen.xml</w:t>
+      </w:r>
+    </w:p>
+    <w:p>
+      <w:r>
+        <w:t xml:space="preserve">Description of what group member did: </w:t>
+      </w:r>
+    </w:p>
+    <w:p>
+      <w:r>
+        <w:t>Taylor:</w:t>
+      </w:r>
+    </w:p>
+    <w:p>
+      <w:pPr>
+        <w:pStyle w:val="ListParagraph"/>
+        <w:numPr>
+          <w:ilvl w:val="0"/>
+          <w:numId w:val="2"/>
+        </w:numPr>
+      </w:pPr>
+      <w:r>
+        <w:t>Activity 1:</w:t>
+      </w:r>
+    </w:p>
+    <w:p>
+      <w:pPr>
+        <w:pStyle w:val="ListParagraph"/>
+        <w:numPr>
+          <w:ilvl w:val="1"/>
+          <w:numId w:val="2"/>
+        </w:numPr>
+      </w:pPr>
+      <w:r>
+        <w:t>Edited fragment_globus__welcome__screen.xml</w:t>
+      </w:r>
+    </w:p>
+    <w:p>
+      <w:pPr>
+        <w:pStyle w:val="ListParagraph"/>
+        <w:numPr>
+          <w:ilvl w:val="1"/>
+          <w:numId w:val="2"/>
+        </w:numPr>
+      </w:pPr>
+      <w:r>
+        <w:t>Edited fragment_login__screen.xml</w:t>
+      </w:r>
+    </w:p>
+    <w:p>
+      <w:pPr>
+        <w:pStyle w:val="ListParagraph"/>
+        <w:numPr>
+          <w:ilvl w:val="1"/>
+          <w:numId w:val="2"/>
+        </w:numPr>
+      </w:pPr>
+      <w:r>
+        <w:t>Edited fragment_create__account__screen.xml</w:t>
+      </w:r>
+    </w:p>
+    <w:p>
+      <w:pPr>
+        <w:pStyle w:val="ListParagraph"/>
+        <w:numPr>
+          <w:ilvl w:val="0"/>
+          <w:numId w:val="2"/>
+        </w:numPr>
+      </w:pPr>
+      <w:r>
+        <w:t>Activity 2:</w:t>
+      </w:r>
+    </w:p>
+    <w:p>
+      <w:pPr>
+        <w:pStyle w:val="ListParagraph"/>
+        <w:numPr>
+          <w:ilvl w:val="1"/>
+          <w:numId w:val="2"/>
+        </w:numPr>
+      </w:pPr>
+      <w:r>
+        <w:t xml:space="preserve">Edited fragment_group__select__screen.xml </w:t>
+      </w:r>
+    </w:p>
+    <w:p>
+      <w:pPr>
+        <w:pStyle w:val="ListParagraph"/>
+        <w:numPr>
+          <w:ilvl w:val="1"/>
+          <w:numId w:val="2"/>
+        </w:numPr>
+      </w:pPr>
+      <w:r>
+        <w:t xml:space="preserve">Edited fragment_join__group__screen.xml </w:t>
+      </w:r>
+    </w:p>
+    <w:p>
+      <w:pPr>
+        <w:pStyle w:val="ListParagraph"/>
+        <w:numPr>
+          <w:ilvl w:val="1"/>
+          <w:numId w:val="2"/>
+        </w:numPr>
+      </w:pPr>
+      <w:r>
+        <w:t xml:space="preserve">Edited fragment_create__group__screen.xml </w:t>
+      </w:r>
+    </w:p>
+    <w:p>
+      <w:pPr>
+        <w:pStyle w:val="ListParagraph"/>
+        <w:numPr>
+          <w:ilvl w:val="0"/>
+          <w:numId w:val="2"/>
+        </w:numPr>
+      </w:pPr>
+      <w:r>
+        <w:t>Activity 3:</w:t>
+      </w:r>
+    </w:p>
+    <w:p>
+      <w:pPr>
+        <w:pStyle w:val="ListParagraph"/>
+        <w:numPr>
+          <w:ilvl w:val="1"/>
+          <w:numId w:val="2"/>
+        </w:numPr>
+      </w:pPr>
+      <w:r>
+        <w:t>Edited Globus_Application.java</w:t>
+      </w:r>
+    </w:p>
+    <w:p>
+      <w:pPr>
+        <w:pStyle w:val="ListParagraph"/>
+        <w:numPr>
+          <w:ilvl w:val="1"/>
+          <w:numId w:val="2"/>
+        </w:numPr>
+      </w:pPr>
+      <w:r>
+        <w:t>Edited fragment_whiteboard__button__screen.xml</w:t>
+      </w:r>
+    </w:p>
+    <w:p>
+      <w:pPr>
+        <w:pStyle w:val="ListParagraph"/>
+        <w:numPr>
+          <w:ilvl w:val="1"/>
+          <w:numId w:val="2"/>
+        </w:numPr>
+      </w:pPr>
+      <w:r>
+        <w:t>Edited whiteboard_listview.xml</w:t>
+      </w:r>
+    </w:p>
+    <w:p>
+      <w:pPr>
+        <w:pStyle w:val="ListParagraph"/>
+        <w:numPr>
+          <w:ilvl w:val="1"/>
+          <w:numId w:val="2"/>
+        </w:numPr>
+      </w:pPr>
+      <w:r>
+        <w:t>Edited activity_globus__application.xml</w:t>
+      </w:r>
+    </w:p>
+    <w:p>
+      <w:pPr>
+        <w:pStyle w:val="ListParagraph"/>
+        <w:numPr>
+          <w:ilvl w:val="1"/>
+          <w:numId w:val="2"/>
+        </w:numPr>
+      </w:pPr>
+      <w:r>
+        <w:t>Created and Edited Google_Drive_Screen.java</w:t>
+      </w:r>
+    </w:p>
+    <w:p>
+      <w:pPr>
+        <w:pStyle w:val="ListParagraph"/>
+        <w:numPr>
+          <w:ilvl w:val="1"/>
+          <w:numId w:val="2"/>
+        </w:numPr>
+      </w:pPr>
+      <w:r>
+        <w:t>Created and Edited fragment_google_drive_screen.xml</w:t>
+      </w:r>
+    </w:p>
+    <w:p>
+      <w:r>
+        <w:t xml:space="preserve">Description of what group member did: </w:t>
+      </w:r>
+    </w:p>
+    <w:p>
+      <w:r>
+        <w:tab/>
+        <w:t xml:space="preserve">Within Activity 1, after Jesse wrote the fragments for the three screens, I drew up the interface mockup, and after getting the group’s approval, formatted the fragments to look that way. This ended up being the primary design scheme for Globus. The same happened for Activity 2 fragments. </w:t>
+      </w:r>
+    </w:p>
+    <w:p>
+      <w:r>
+        <w:tab/>
+      </w:r>
+      <w:r>
+        <w:t xml:space="preserve">Beginning Activity 3, I designed the initial mockup for the Whiteboard design. </w:t>
+      </w:r>
+    </w:p>
+    <w:p>
+      <w:pPr>
+        <w:ind w:firstLine="720"/>
+      </w:pPr>
+      <w:r>
+        <w:t xml:space="preserve">For Activity 3, I spent a lot of time trying to get the Globus database to work. Working with David, our other Senior Design group member, we attempted to get the database on the server to communicate with the application. Long story short, it ended up being an issue with android not allowing the connection out. We decided to attempt to get the database to be local on the phone. I spent many hours attempting this, but just could not get it to work with the system in time. Finally, my other duties for Activity 3 included button art and the Google Drive fragment. The Google Drive fragment is based on Jim Ward’s code. I implemented it and formatted it to fit the UI design of Globus, and it opens to the Google Drive login. We also decided to include a place on the fragment for the Group’s username and password for the Google Drive to appear. This will be implemented later. For the button art, I drew each button as </w:t>
+      </w:r>
+      <w:proofErr w:type="gramStart"/>
+      <w:r>
+        <w:t>an</w:t>
+      </w:r>
+      <w:proofErr w:type="gramEnd"/>
+      <w:r>
+        <w:t xml:space="preserve"> .</w:t>
+      </w:r>
+      <w:proofErr w:type="spellStart"/>
+      <w:r>
+        <w:t>png</w:t>
+      </w:r>
+      <w:proofErr w:type="spellEnd"/>
+      <w:r>
+        <w:t xml:space="preserve"> image at 1000x1000 pixels, so that when they were scaled down, they still look nice. With the spacing of the </w:t>
+      </w:r>
+      <w:r>
+        <w:t xml:space="preserve">whiteboard, the buttons are squished a bit. I plan to implement a “Globus” icon at the top, </w:t>
+      </w:r>
       <w:bookmarkStart w:id="0" w:name="_GoBack"/>
       <w:bookmarkEnd w:id="0"/>
       <w:r>
-        <w:t xml:space="preserve"> KB.</w:t>
-      </w:r>
-    </w:p>
-    <w:p>
-      <w:r>
-        <w:t>Kelsey:</w:t>
-      </w:r>
-    </w:p>
-    <w:p>
-      <w:pPr>
-        <w:pStyle w:val="ListParagraph"/>
-        <w:numPr>
-          <w:ilvl w:val="0"/>
-          <w:numId w:val="2"/>
-        </w:numPr>
-      </w:pPr>
-      <w:r>
-        <w:t xml:space="preserve">Activity 1: </w:t>
-      </w:r>
-    </w:p>
-    <w:p>
-      <w:pPr>
-        <w:pStyle w:val="ListParagraph"/>
-        <w:numPr>
-          <w:ilvl w:val="1"/>
-          <w:numId w:val="2"/>
-        </w:numPr>
-      </w:pPr>
-      <w:r>
-        <w:t>Edited Globus_Welcome__Screen.java</w:t>
-      </w:r>
-    </w:p>
-    <w:p>
-      <w:pPr>
-        <w:pStyle w:val="ListParagraph"/>
-        <w:numPr>
-          <w:ilvl w:val="1"/>
-          <w:numId w:val="2"/>
-        </w:numPr>
-      </w:pPr>
-      <w:r>
-        <w:t>Edited Login_Screen.java</w:t>
-      </w:r>
-    </w:p>
-    <w:p>
-      <w:pPr>
-        <w:pStyle w:val="ListParagraph"/>
-        <w:numPr>
-          <w:ilvl w:val="1"/>
-          <w:numId w:val="2"/>
-        </w:numPr>
-      </w:pPr>
-      <w:r>
-        <w:t>Edited Create_Account_Screen.java</w:t>
-      </w:r>
-    </w:p>
-    <w:p>
-      <w:pPr>
-        <w:pStyle w:val="ListParagraph"/>
-        <w:numPr>
-          <w:ilvl w:val="0"/>
-          <w:numId w:val="2"/>
-        </w:numPr>
-      </w:pPr>
-      <w:r>
-        <w:t xml:space="preserve">Activity 2: </w:t>
-      </w:r>
-    </w:p>
-    <w:p>
-      <w:pPr>
-        <w:pStyle w:val="ListParagraph"/>
-        <w:numPr>
-          <w:ilvl w:val="1"/>
-          <w:numId w:val="2"/>
-        </w:numPr>
-      </w:pPr>
-      <w:r>
-        <w:t>Created and Edited Globus_Group_Selection_Screen.java</w:t>
-      </w:r>
-    </w:p>
-    <w:p>
-      <w:pPr>
-        <w:pStyle w:val="ListParagraph"/>
-        <w:numPr>
-          <w:ilvl w:val="1"/>
-          <w:numId w:val="2"/>
-        </w:numPr>
-      </w:pPr>
-      <w:r>
-        <w:t>Created and Edited activity_group_screen.xml</w:t>
-      </w:r>
-    </w:p>
-    <w:p>
-      <w:pPr>
-        <w:pStyle w:val="ListParagraph"/>
-        <w:numPr>
-          <w:ilvl w:val="1"/>
-          <w:numId w:val="2"/>
-        </w:numPr>
-      </w:pPr>
-      <w:r>
-        <w:t>Created and Edited Group_Select_Screen.java</w:t>
-      </w:r>
-    </w:p>
-    <w:p>
-      <w:pPr>
-        <w:pStyle w:val="ListParagraph"/>
-        <w:numPr>
-          <w:ilvl w:val="1"/>
-          <w:numId w:val="2"/>
-        </w:numPr>
-      </w:pPr>
-      <w:r>
-        <w:t>Created and Edited joined_group_listview.xml</w:t>
-      </w:r>
-    </w:p>
-    <w:p>
-      <w:pPr>
-        <w:pStyle w:val="ListParagraph"/>
-        <w:numPr>
-          <w:ilvl w:val="1"/>
-          <w:numId w:val="2"/>
-        </w:numPr>
-      </w:pPr>
-      <w:r>
-        <w:t>Created and Edited fragment_group__select__screen.xml</w:t>
-      </w:r>
-    </w:p>
-    <w:p>
-      <w:pPr>
-        <w:pStyle w:val="ListParagraph"/>
-        <w:numPr>
-          <w:ilvl w:val="1"/>
-          <w:numId w:val="2"/>
-        </w:numPr>
-      </w:pPr>
-      <w:r>
-        <w:t>Created and Edited Create_Group_Screen.java</w:t>
-      </w:r>
-    </w:p>
-    <w:p>
-      <w:pPr>
-        <w:pStyle w:val="ListParagraph"/>
-        <w:numPr>
-          <w:ilvl w:val="1"/>
-          <w:numId w:val="2"/>
-        </w:numPr>
-      </w:pPr>
-      <w:r>
-        <w:t>Created and Edited fragment_create__group__screen.xml</w:t>
-      </w:r>
-    </w:p>
-    <w:p>
-      <w:pPr>
-        <w:pStyle w:val="ListParagraph"/>
-        <w:numPr>
-          <w:ilvl w:val="1"/>
-          <w:numId w:val="2"/>
-        </w:numPr>
-      </w:pPr>
-      <w:r>
-        <w:t>Created and Edited Join_Group_Screen.java</w:t>
-      </w:r>
-    </w:p>
-    <w:p>
-      <w:pPr>
-        <w:pStyle w:val="ListParagraph"/>
-        <w:numPr>
-          <w:ilvl w:val="1"/>
-          <w:numId w:val="2"/>
-        </w:numPr>
-      </w:pPr>
-      <w:r>
-        <w:t>Created and Edited fragment_join__group__screen.xml</w:t>
-      </w:r>
-    </w:p>
-    <w:p>
-      <w:pPr>
-        <w:pStyle w:val="ListParagraph"/>
-        <w:numPr>
-          <w:ilvl w:val="0"/>
-          <w:numId w:val="2"/>
-        </w:numPr>
-      </w:pPr>
-      <w:r>
-        <w:t>Activity 3:</w:t>
-      </w:r>
-    </w:p>
-    <w:p>
-      <w:pPr>
-        <w:pStyle w:val="ListParagraph"/>
-        <w:numPr>
-          <w:ilvl w:val="1"/>
-          <w:numId w:val="2"/>
-        </w:numPr>
-      </w:pPr>
-      <w:r>
-        <w:t>Created and Edited Globus_Application.java</w:t>
-      </w:r>
-    </w:p>
-    <w:p>
-      <w:pPr>
-        <w:pStyle w:val="ListParagraph"/>
-        <w:numPr>
-          <w:ilvl w:val="1"/>
-          <w:numId w:val="2"/>
-        </w:numPr>
-      </w:pPr>
-      <w:r>
-        <w:t>Created and Edited activity_globus_applicaiton.xml</w:t>
-      </w:r>
-    </w:p>
-    <w:p>
-      <w:pPr>
-        <w:pStyle w:val="ListParagraph"/>
-        <w:numPr>
-          <w:ilvl w:val="1"/>
-          <w:numId w:val="2"/>
-        </w:numPr>
-      </w:pPr>
-      <w:r>
-        <w:t>Created and Edited Whiteboard_Button_Screen.java</w:t>
-      </w:r>
-    </w:p>
-    <w:p>
-      <w:pPr>
-        <w:pStyle w:val="ListParagraph"/>
-        <w:numPr>
-          <w:ilvl w:val="1"/>
-          <w:numId w:val="2"/>
-        </w:numPr>
-      </w:pPr>
-      <w:r>
-        <w:t>Created and Edited fragment_whiteboard__button__screen.xml</w:t>
-      </w:r>
-    </w:p>
-    <w:p>
-      <w:pPr>
-        <w:pStyle w:val="ListParagraph"/>
-        <w:numPr>
-          <w:ilvl w:val="1"/>
-          <w:numId w:val="2"/>
-        </w:numPr>
-      </w:pPr>
-      <w:r>
-        <w:t>Created and Edited Whiteboard_Screen.java</w:t>
-      </w:r>
-    </w:p>
-    <w:p>
-      <w:pPr>
-        <w:pStyle w:val="ListParagraph"/>
-        <w:numPr>
-          <w:ilvl w:val="1"/>
-          <w:numId w:val="2"/>
-        </w:numPr>
-      </w:pPr>
-      <w:r>
-        <w:t xml:space="preserve">Created and Edited </w:t>
-      </w:r>
-      <w:r>
-        <w:t>fragment_whiteboard__screen.xml</w:t>
-      </w:r>
-    </w:p>
-    <w:p>
-      <w:pPr>
-        <w:pStyle w:val="ListParagraph"/>
-        <w:numPr>
-          <w:ilvl w:val="1"/>
-          <w:numId w:val="2"/>
-        </w:numPr>
-      </w:pPr>
-      <w:r>
-        <w:t>Created and Edited whiteboard_listview.xml</w:t>
-      </w:r>
-    </w:p>
-    <w:p>
-      <w:pPr>
-        <w:pStyle w:val="ListParagraph"/>
-        <w:numPr>
-          <w:ilvl w:val="1"/>
-          <w:numId w:val="2"/>
-        </w:numPr>
-      </w:pPr>
-      <w:r>
-        <w:lastRenderedPageBreak/>
-        <w:t>Create fragment_add__calendar__event.xml</w:t>
-      </w:r>
-    </w:p>
-    <w:p>
-      <w:pPr>
-        <w:pStyle w:val="ListParagraph"/>
-        <w:numPr>
-          <w:ilvl w:val="1"/>
-          <w:numId w:val="2"/>
-        </w:numPr>
-      </w:pPr>
-      <w:r>
-        <w:t>Created and Edited Google_Drive_Screen.java</w:t>
-      </w:r>
-    </w:p>
-    <w:p>
-      <w:pPr>
-        <w:pStyle w:val="ListParagraph"/>
-        <w:numPr>
-          <w:ilvl w:val="1"/>
-          <w:numId w:val="2"/>
-        </w:numPr>
-      </w:pPr>
-      <w:r>
-        <w:t>Edited fragment_google_drive_screen.xml</w:t>
-      </w:r>
-    </w:p>
-    <w:p>
-      <w:r>
-        <w:t xml:space="preserve">Description of what group member did: </w:t>
-      </w:r>
-    </w:p>
-    <w:p>
-      <w:r>
-        <w:t>Taylor:</w:t>
-      </w:r>
-    </w:p>
-    <w:p>
-      <w:pPr>
-        <w:pStyle w:val="ListParagraph"/>
-        <w:numPr>
-          <w:ilvl w:val="0"/>
-          <w:numId w:val="2"/>
-        </w:numPr>
-      </w:pPr>
-      <w:r>
-        <w:t>Activity 1:</w:t>
-      </w:r>
-    </w:p>
-    <w:p>
-      <w:pPr>
-        <w:pStyle w:val="ListParagraph"/>
-        <w:numPr>
-          <w:ilvl w:val="1"/>
-          <w:numId w:val="2"/>
-        </w:numPr>
-      </w:pPr>
-      <w:r>
-        <w:t>Edited fragment_globus__welcome__screen.xml</w:t>
-      </w:r>
-    </w:p>
-    <w:p>
-      <w:pPr>
-        <w:pStyle w:val="ListParagraph"/>
-        <w:numPr>
-          <w:ilvl w:val="1"/>
-          <w:numId w:val="2"/>
-        </w:numPr>
-      </w:pPr>
-      <w:r>
-        <w:t>Edited fragment_login__screen.xml</w:t>
-      </w:r>
-    </w:p>
-    <w:p>
-      <w:pPr>
-        <w:pStyle w:val="ListParagraph"/>
-        <w:numPr>
-          <w:ilvl w:val="1"/>
-          <w:numId w:val="2"/>
-        </w:numPr>
-      </w:pPr>
-      <w:r>
-        <w:t>Edited fragment_create__account__screen.xml</w:t>
-      </w:r>
-    </w:p>
-    <w:p>
-      <w:pPr>
-        <w:pStyle w:val="ListParagraph"/>
-        <w:numPr>
-          <w:ilvl w:val="0"/>
-          <w:numId w:val="2"/>
-        </w:numPr>
-      </w:pPr>
-      <w:r>
-        <w:t>Activity 2:</w:t>
-      </w:r>
-    </w:p>
-    <w:p>
-      <w:pPr>
-        <w:pStyle w:val="ListParagraph"/>
-        <w:numPr>
-          <w:ilvl w:val="1"/>
-          <w:numId w:val="2"/>
-        </w:numPr>
-      </w:pPr>
-      <w:r>
-        <w:t xml:space="preserve">Edited fragment_group__select__screen.xml </w:t>
-      </w:r>
-    </w:p>
-    <w:p>
-      <w:pPr>
-        <w:pStyle w:val="ListParagraph"/>
-        <w:numPr>
-          <w:ilvl w:val="1"/>
-          <w:numId w:val="2"/>
-        </w:numPr>
-      </w:pPr>
-      <w:r>
-        <w:t xml:space="preserve">Edited fragment_join__group__screen.xml </w:t>
-      </w:r>
-    </w:p>
-    <w:p>
-      <w:pPr>
-        <w:pStyle w:val="ListParagraph"/>
-        <w:numPr>
-          <w:ilvl w:val="1"/>
-          <w:numId w:val="2"/>
-        </w:numPr>
-      </w:pPr>
-      <w:r>
-        <w:t xml:space="preserve">Edited fragment_create__group__screen.xml </w:t>
-      </w:r>
-    </w:p>
-    <w:p>
-      <w:pPr>
-        <w:pStyle w:val="ListParagraph"/>
-        <w:numPr>
-          <w:ilvl w:val="0"/>
-          <w:numId w:val="2"/>
-        </w:numPr>
-      </w:pPr>
-      <w:r>
-        <w:t>Activity 3:</w:t>
-      </w:r>
-    </w:p>
-    <w:p>
-      <w:pPr>
-        <w:pStyle w:val="ListParagraph"/>
-        <w:numPr>
-          <w:ilvl w:val="1"/>
-          <w:numId w:val="2"/>
-        </w:numPr>
-      </w:pPr>
-      <w:r>
-        <w:t>Edited Globus_Application.java</w:t>
-      </w:r>
-    </w:p>
-    <w:p>
-      <w:pPr>
-        <w:pStyle w:val="ListParagraph"/>
-        <w:numPr>
-          <w:ilvl w:val="1"/>
-          <w:numId w:val="2"/>
-        </w:numPr>
-      </w:pPr>
-      <w:r>
-        <w:t>Edited fragment_whiteboard__button__screen.xml</w:t>
-      </w:r>
-    </w:p>
-    <w:p>
-      <w:pPr>
-        <w:pStyle w:val="ListParagraph"/>
-        <w:numPr>
-          <w:ilvl w:val="1"/>
-          <w:numId w:val="2"/>
-        </w:numPr>
-      </w:pPr>
-      <w:r>
-        <w:t>Edited whiteboard_listview.xml</w:t>
-      </w:r>
-    </w:p>
-    <w:p>
-      <w:pPr>
-        <w:pStyle w:val="ListParagraph"/>
-        <w:numPr>
-          <w:ilvl w:val="1"/>
-          <w:numId w:val="2"/>
-        </w:numPr>
-      </w:pPr>
-      <w:r>
-        <w:t>Edited activity_globus__application.xml</w:t>
-      </w:r>
-    </w:p>
-    <w:p>
-      <w:pPr>
-        <w:pStyle w:val="ListParagraph"/>
-        <w:numPr>
-          <w:ilvl w:val="1"/>
-          <w:numId w:val="2"/>
-        </w:numPr>
-      </w:pPr>
-      <w:r>
-        <w:t>Created and Edited Google_Drive_Screen.java</w:t>
-      </w:r>
-    </w:p>
-    <w:p>
-      <w:pPr>
-        <w:pStyle w:val="ListParagraph"/>
-        <w:numPr>
-          <w:ilvl w:val="1"/>
-          <w:numId w:val="2"/>
-        </w:numPr>
-      </w:pPr>
-      <w:r>
-        <w:t>Created and Edited fragment_google_drive_screen.xml</w:t>
-      </w:r>
-    </w:p>
-    <w:p>
-      <w:r>
-        <w:t xml:space="preserve">Description of what group member did: </w:t>
+        <w:t>which will help with size and spacing issues of the buttons. I didn’t do that now because there was a memory leak caused, and I couldn’t figure out where with the amount of time I had left.</w:t>
       </w:r>
     </w:p>
     <w:p>
@@ -998,7 +1193,7 @@
 </file>
 
 <file path=word/numbering.xml><?xml version="1.0" encoding="utf-8"?>
-<w:numbering xmlns:wpc="http://schemas.microsoft.com/office/word/2010/wordprocessingCanvas" xmlns:mc="http://schemas.openxmlformats.org/markup-compatibility/2006" xmlns:o="urn:schemas-microsoft-com:office:office" xmlns:r="http://schemas.openxmlformats.org/officeDocument/2006/relationships" xmlns:m="http://schemas.openxmlformats.org/officeDocument/2006/math" xmlns:v="urn:schemas-microsoft-com:vml" xmlns:wp14="http://schemas.microsoft.com/office/word/2010/wordprocessingDrawing" xmlns:wp="http://schemas.openxmlformats.org/drawingml/2006/wordprocessingDrawing" xmlns:w10="urn:schemas-microsoft-com:office:word" xmlns:w="http://schemas.openxmlformats.org/wordprocessingml/2006/main" xmlns:w14="http://schemas.microsoft.com/office/word/2010/wordml" xmlns:wpg="http://schemas.microsoft.com/office/word/2010/wordprocessingGroup" xmlns:wpi="http://schemas.microsoft.com/office/word/2010/wordprocessingInk" xmlns:wne="http://schemas.microsoft.com/office/word/2006/wordml" xmlns:wps="http://schemas.microsoft.com/office/word/2010/wordprocessingShape" mc:Ignorable="w14 wp14">
+<w:numbering xmlns:wpc="http://schemas.microsoft.com/office/word/2010/wordprocessingCanvas" xmlns:mo="http://schemas.microsoft.com/office/mac/office/2008/main" xmlns:mc="http://schemas.openxmlformats.org/markup-compatibility/2006" xmlns:mv="urn:schemas-microsoft-com:mac:vml" xmlns:o="urn:schemas-microsoft-com:office:office" xmlns:r="http://schemas.openxmlformats.org/officeDocument/2006/relationships" xmlns:m="http://schemas.openxmlformats.org/officeDocument/2006/math" xmlns:v="urn:schemas-microsoft-com:vml" xmlns:wp14="http://schemas.microsoft.com/office/word/2010/wordprocessingDrawing" xmlns:wp="http://schemas.openxmlformats.org/drawingml/2006/wordprocessingDrawing" xmlns:w10="urn:schemas-microsoft-com:office:word" xmlns:w="http://schemas.openxmlformats.org/wordprocessingml/2006/main" xmlns:w14="http://schemas.microsoft.com/office/word/2010/wordml" xmlns:wpg="http://schemas.microsoft.com/office/word/2010/wordprocessingGroup" xmlns:wpi="http://schemas.microsoft.com/office/word/2010/wordprocessingInk" xmlns:wne="http://schemas.microsoft.com/office/word/2006/wordml" xmlns:wps="http://schemas.microsoft.com/office/word/2010/wordprocessingShape" mc:Ignorable="w14 wp14">
   <w:abstractNum w:abstractNumId="0">
     <w:nsid w:val="21EE6FD4"/>
     <w:multiLevelType w:val="hybridMultilevel"/>
@@ -1251,7 +1446,7 @@
       </w:pPr>
     </w:pPrDefault>
   </w:docDefaults>
-  <w:latentStyles w:defLockedState="0" w:defUIPriority="99" w:defSemiHidden="1" w:defUnhideWhenUsed="1" w:defQFormat="0" w:count="267">
+  <w:latentStyles w:defLockedState="0" w:defUIPriority="99" w:defSemiHidden="1" w:defUnhideWhenUsed="1" w:defQFormat="0" w:count="276">
     <w:lsdException w:name="Normal" w:semiHidden="0" w:uiPriority="0" w:unhideWhenUsed="0" w:qFormat="1"/>
     <w:lsdException w:name="heading 1" w:semiHidden="0" w:uiPriority="9" w:unhideWhenUsed="0" w:qFormat="1"/>
     <w:lsdException w:name="heading 2" w:uiPriority="9" w:qFormat="1"/>
@@ -1447,7 +1642,7 @@
 </file>
 
 <file path=word/stylesWithEffects.xml><?xml version="1.0" encoding="utf-8"?>
-<w:styles xmlns:wpc="http://schemas.microsoft.com/office/word/2010/wordprocessingCanvas" xmlns:mc="http://schemas.openxmlformats.org/markup-compatibility/2006" xmlns:o="urn:schemas-microsoft-com:office:office" xmlns:r="http://schemas.openxmlformats.org/officeDocument/2006/relationships" xmlns:m="http://schemas.openxmlformats.org/officeDocument/2006/math" xmlns:v="urn:schemas-microsoft-com:vml" xmlns:wp14="http://schemas.microsoft.com/office/word/2010/wordprocessingDrawing" xmlns:wp="http://schemas.openxmlformats.org/drawingml/2006/wordprocessingDrawing" xmlns:w10="urn:schemas-microsoft-com:office:word" xmlns:w="http://schemas.openxmlformats.org/wordprocessingml/2006/main" xmlns:w14="http://schemas.microsoft.com/office/word/2010/wordml" xmlns:wpg="http://schemas.microsoft.com/office/word/2010/wordprocessingGroup" xmlns:wpi="http://schemas.microsoft.com/office/word/2010/wordprocessingInk" xmlns:wne="http://schemas.microsoft.com/office/word/2006/wordml" xmlns:wps="http://schemas.microsoft.com/office/word/2010/wordprocessingShape" mc:Ignorable="w14 wp14">
+<w:styles xmlns:wpc="http://schemas.microsoft.com/office/word/2010/wordprocessingCanvas" xmlns:mo="http://schemas.microsoft.com/office/mac/office/2008/main" xmlns:mc="http://schemas.openxmlformats.org/markup-compatibility/2006" xmlns:mv="urn:schemas-microsoft-com:mac:vml" xmlns:o="urn:schemas-microsoft-com:office:office" xmlns:r="http://schemas.openxmlformats.org/officeDocument/2006/relationships" xmlns:m="http://schemas.openxmlformats.org/officeDocument/2006/math" xmlns:v="urn:schemas-microsoft-com:vml" xmlns:wp14="http://schemas.microsoft.com/office/word/2010/wordprocessingDrawing" xmlns:wp="http://schemas.openxmlformats.org/drawingml/2006/wordprocessingDrawing" xmlns:w10="urn:schemas-microsoft-com:office:word" xmlns:w="http://schemas.openxmlformats.org/wordprocessingml/2006/main" xmlns:w14="http://schemas.microsoft.com/office/word/2010/wordml" xmlns:wpg="http://schemas.microsoft.com/office/word/2010/wordprocessingGroup" xmlns:wpi="http://schemas.microsoft.com/office/word/2010/wordprocessingInk" xmlns:wne="http://schemas.microsoft.com/office/word/2006/wordml" xmlns:wps="http://schemas.microsoft.com/office/word/2010/wordprocessingShape" mc:Ignorable="w14 wp14">
   <w:docDefaults>
     <w:rPrDefault>
       <w:rPr>
@@ -1463,7 +1658,7 @@
       </w:pPr>
     </w:pPrDefault>
   </w:docDefaults>
-  <w:latentStyles w:defLockedState="0" w:defUIPriority="99" w:defSemiHidden="1" w:defUnhideWhenUsed="1" w:defQFormat="0" w:count="267">
+  <w:latentStyles w:defLockedState="0" w:defUIPriority="99" w:defSemiHidden="1" w:defUnhideWhenUsed="1" w:defQFormat="0" w:count="276">
     <w:lsdException w:name="Normal" w:semiHidden="0" w:uiPriority="0" w:unhideWhenUsed="0" w:qFormat="1"/>
     <w:lsdException w:name="heading 1" w:semiHidden="0" w:uiPriority="9" w:unhideWhenUsed="0" w:qFormat="1"/>
     <w:lsdException w:name="heading 2" w:uiPriority="9" w:qFormat="1"/>
@@ -1701,7 +1896,7 @@
     </a:clrScheme>
     <a:fontScheme name="Office">
       <a:majorFont>
-        <a:latin typeface="Calibri Light" panose="020F0302020204030204"/>
+        <a:latin typeface="Calibri Light"/>
         <a:ea typeface=""/>
         <a:cs typeface=""/>
         <a:font script="Jpan" typeface="ＭＳ ゴシック"/>
@@ -1736,7 +1931,7 @@
         <a:font script="Geor" typeface="Sylfaen"/>
       </a:majorFont>
       <a:minorFont>
-        <a:latin typeface="Calibri" panose="020F0502020204030204"/>
+        <a:latin typeface="Calibri"/>
         <a:ea typeface=""/>
         <a:cs typeface=""/>
         <a:font script="Jpan" typeface="ＭＳ 明朝"/>
@@ -1913,7 +2108,7 @@
   <a:extraClrSchemeLst/>
   <a:extLst>
     <a:ext uri="{05A4C25C-085E-4340-85A3-A5531E510DB2}">
-      <thm15:themeFamily xmlns="" xmlns:thm15="http://schemas.microsoft.com/office/thememl/2012/main" name="Office Theme" id="{62F939B6-93AF-4DB8-9C6B-D6C7DFDC589F}" vid="{4A3C46E8-61CC-4603-A589-7422A47A8E4A}"/>
+      <thm15:themeFamily xmlns:thm15="http://schemas.microsoft.com/office/thememl/2012/main" xmlns="" name="Office Theme" id="{62F939B6-93AF-4DB8-9C6B-D6C7DFDC589F}" vid="{4A3C46E8-61CC-4603-A589-7422A47A8E4A}"/>
     </a:ext>
   </a:extLst>
 </a:theme>

</xml_diff>

<commit_message>
Added my description of work breakdown for mobile
</commit_message>
<xml_diff>
--- a/Documents/COSC4730/mobile_vs_SD_work_breakdown.docx
+++ b/Documents/COSC4730/mobile_vs_SD_work_breakdown.docx
@@ -1,6 +1,6 @@
 
 <file path=word/document.xml><?xml version="1.0" encoding="utf-8"?>
-<w:document xmlns:wpc="http://schemas.microsoft.com/office/word/2010/wordprocessingCanvas" xmlns:mo="http://schemas.microsoft.com/office/mac/office/2008/main" xmlns:mc="http://schemas.openxmlformats.org/markup-compatibility/2006" xmlns:mv="urn:schemas-microsoft-com:mac:vml" xmlns:o="urn:schemas-microsoft-com:office:office" xmlns:r="http://schemas.openxmlformats.org/officeDocument/2006/relationships" xmlns:m="http://schemas.openxmlformats.org/officeDocument/2006/math" xmlns:v="urn:schemas-microsoft-com:vml" xmlns:wp14="http://schemas.microsoft.com/office/word/2010/wordprocessingDrawing" xmlns:wp="http://schemas.openxmlformats.org/drawingml/2006/wordprocessingDrawing" xmlns:w10="urn:schemas-microsoft-com:office:word" xmlns:w="http://schemas.openxmlformats.org/wordprocessingml/2006/main" xmlns:w14="http://schemas.microsoft.com/office/word/2010/wordml" xmlns:wpg="http://schemas.microsoft.com/office/word/2010/wordprocessingGroup" xmlns:wpi="http://schemas.microsoft.com/office/word/2010/wordprocessingInk" xmlns:wne="http://schemas.microsoft.com/office/word/2006/wordml" xmlns:wps="http://schemas.microsoft.com/office/word/2010/wordprocessingShape" mc:Ignorable="w14 wp14">
+<w:document xmlns:wpc="http://schemas.microsoft.com/office/word/2010/wordprocessingCanvas" xmlns:mc="http://schemas.openxmlformats.org/markup-compatibility/2006" xmlns:o="urn:schemas-microsoft-com:office:office" xmlns:r="http://schemas.openxmlformats.org/officeDocument/2006/relationships" xmlns:m="http://schemas.openxmlformats.org/officeDocument/2006/math" xmlns:v="urn:schemas-microsoft-com:vml" xmlns:wp14="http://schemas.microsoft.com/office/word/2010/wordprocessingDrawing" xmlns:wp="http://schemas.openxmlformats.org/drawingml/2006/wordprocessingDrawing" xmlns:w10="urn:schemas-microsoft-com:office:word" xmlns:w="http://schemas.openxmlformats.org/wordprocessingml/2006/main" xmlns:w14="http://schemas.microsoft.com/office/word/2010/wordml" xmlns:w15="http://schemas.microsoft.com/office/word/2012/wordml" xmlns:wpg="http://schemas.microsoft.com/office/word/2010/wordprocessingGroup" xmlns:wpi="http://schemas.microsoft.com/office/word/2010/wordprocessingInk" xmlns:wne="http://schemas.microsoft.com/office/word/2006/wordml" xmlns:wps="http://schemas.microsoft.com/office/word/2010/wordprocessingShape" mc:Ignorable="w14 w15 wp14">
   <w:body>
     <w:p>
       <w:pPr>
@@ -351,27 +351,7 @@
         <w:ind w:firstLine="720"/>
       </w:pPr>
       <w:r>
-        <w:t xml:space="preserve">For activity 1, </w:t>
-      </w:r>
-      <w:proofErr w:type="gramStart"/>
-      <w:r>
-        <w:t>I wrote the basic fragments including the text views</w:t>
-      </w:r>
-      <w:proofErr w:type="gramEnd"/>
-      <w:r>
-        <w:t xml:space="preserve">, </w:t>
-      </w:r>
-      <w:proofErr w:type="gramStart"/>
-      <w:r>
-        <w:t>edit text fields and buttons</w:t>
-      </w:r>
-      <w:proofErr w:type="gramEnd"/>
-      <w:r>
-        <w:t xml:space="preserve">. These fragments weren’t pretty. </w:t>
-      </w:r>
-      <w:proofErr w:type="gramStart"/>
-      <w:r>
-        <w:t xml:space="preserve">Just the basics (the </w:t>
+        <w:t xml:space="preserve">For activity 1, I wrote the basic fragments including the text views, edit text fields and buttons. These fragments weren’t pretty. Just the basics (the </w:t>
       </w:r>
       <w:proofErr w:type="spellStart"/>
       <w:r>
@@ -385,11 +365,7 @@
         <w:t>Taylo</w:t>
       </w:r>
       <w:r>
-        <w:t>r).</w:t>
-      </w:r>
-      <w:proofErr w:type="gramEnd"/>
-      <w:r>
-        <w:t xml:space="preserve"> Towards the end of</w:t>
+        <w:t>r). Towards the end of</w:t>
       </w:r>
       <w:r>
         <w:t xml:space="preserve"> development, I fixed a few bugs stemming from our prewritten login information</w:t>
@@ -500,15 +476,7 @@
         <w:t xml:space="preserve"> fragment, not much of it can be used in this version of the Globus app. This is because much of what the calendar does is interact with databases, and until the Globus database is functioning, I cannot fully implement or test these functions.</w:t>
       </w:r>
       <w:r>
-        <w:t xml:space="preserve"> Aside from this, however, I did create a basic dialog in this </w:t>
-      </w:r>
-      <w:proofErr w:type="gramStart"/>
-      <w:r>
-        <w:t>fragment which</w:t>
-      </w:r>
-      <w:proofErr w:type="gramEnd"/>
-      <w:r>
-        <w:t xml:space="preserve">, in the future, will allow users to create new events. </w:t>
+        <w:t xml:space="preserve"> Aside from this, however, I did create a basic dialog in this fragment which, in the future, will allow users to create new events. </w:t>
       </w:r>
       <w:r>
         <w:t xml:space="preserve"> In the </w:t>
@@ -606,7 +574,7 @@
       <w:r>
         <w:t xml:space="preserve"> (</w:t>
       </w:r>
-      <w:hyperlink r:id="rId6" w:history="1">
+      <w:hyperlink r:id="rId5" w:history="1">
         <w:r>
           <w:rPr>
             <w:rStyle w:val="Hyperlink"/>
@@ -943,6 +911,75 @@
     </w:p>
     <w:p>
       <w:r>
+        <w:t>Activity 1: I just added the fragment</w:t>
+      </w:r>
+      <w:r>
+        <w:t>s</w:t>
+      </w:r>
+      <w:r>
+        <w:t xml:space="preserve"> and activity connections between activity 1 and activity 2 in the fragments that Jesse created in activity 1. I also set up some of the code to prove that the login works. </w:t>
+      </w:r>
+    </w:p>
+    <w:p>
+      <w:r>
+        <w:t>Activity 2: I created the second activity</w:t>
+      </w:r>
+      <w:r>
+        <w:t xml:space="preserve"> as well as ended the first activity</w:t>
+      </w:r>
+      <w:r>
+        <w:t xml:space="preserve"> and I created all of the fragments in activity two and then linked all of the fragments to activity 1 where appropriate.</w:t>
+      </w:r>
+      <w:r>
+        <w:t xml:space="preserve"> I also made sure to pass the appropriate information between activity 1 and 2 in intent lines.</w:t>
+      </w:r>
+      <w:r>
+        <w:t xml:space="preserve"> I also did the majority of the xml for activity 2 which included changing colors, formatting, etc</w:t>
+      </w:r>
+      <w:proofErr w:type="gramStart"/>
+      <w:r>
+        <w:t>..</w:t>
+      </w:r>
+      <w:proofErr w:type="gramEnd"/>
+      <w:r>
+        <w:t xml:space="preserve"> </w:t>
+      </w:r>
+      <w:r>
+        <w:t>I then</w:t>
+      </w:r>
+      <w:r>
+        <w:t xml:space="preserve"> linked the appropriate fragments to the next activity and next fragments. </w:t>
+      </w:r>
+    </w:p>
+    <w:p>
+      <w:r>
+        <w:t>Activity 3: I created the third activity as well as the multi pane fragment that displays the buttons and the whiteboard. I linked all of these pages together. I also linked all of the buttons to the appropriate fragments as well as ‘writing’ most of the google drive code. I got this code from an example from class so I use the term ‘writing’ loosely as Jim Ward really wrote about 98% of it</w:t>
+      </w:r>
+      <w:r>
+        <w:t xml:space="preserve"> in the </w:t>
+      </w:r>
+      <w:proofErr w:type="spellStart"/>
+      <w:r>
+        <w:t>webView</w:t>
+      </w:r>
+      <w:proofErr w:type="spellEnd"/>
+      <w:r>
+        <w:t xml:space="preserve"> example</w:t>
+      </w:r>
+      <w:r>
+        <w:t>. I then passed that code off to Taylor to change the web destination</w:t>
+      </w:r>
+      <w:r>
+        <w:t xml:space="preserve"> of the code</w:t>
+      </w:r>
+      <w:r>
+        <w:t xml:space="preserve">. I also created the skeleton of fragment_add__calendar__event.xml for Jesse to edit and then linked the appropriate calendar fragments together. The majority of what I did for this project is specifically for the mobile project verses senior design as it shows that the fragments and activities can interact with each other. </w:t>
+      </w:r>
+      <w:bookmarkStart w:id="0" w:name="_GoBack"/>
+      <w:bookmarkEnd w:id="0"/>
+    </w:p>
+    <w:p>
+      <w:r>
         <w:t>Taylor:</w:t>
       </w:r>
     </w:p>
@@ -1139,6 +1176,7 @@
     </w:p>
     <w:p>
       <w:r>
+        <w:lastRenderedPageBreak/>
         <w:tab/>
       </w:r>
       <w:r>
@@ -1169,12 +1207,7 @@
         <w:t xml:space="preserve"> image at 1000x1000 pixels, so that when they were scaled down, they still look nice. With the spacing of the </w:t>
       </w:r>
       <w:r>
-        <w:t xml:space="preserve">whiteboard, the buttons are squished a bit. I plan to implement a “Globus” icon at the top, </w:t>
-      </w:r>
-      <w:bookmarkStart w:id="0" w:name="_GoBack"/>
-      <w:bookmarkEnd w:id="0"/>
-      <w:r>
-        <w:t>which will help with size and spacing issues of the buttons. I didn’t do that now because there was a memory leak caused, and I couldn’t figure out where with the amount of time I had left.</w:t>
+        <w:t>whiteboard, the buttons are squished a bit. I plan to implement a “Globus” icon at the top, which will help with size and spacing issues of the buttons. I didn’t do that now because there was a memory leak caused, and I couldn’t figure out where with the amount of time I had left.</w:t>
       </w:r>
     </w:p>
     <w:p>
@@ -1193,7 +1226,7 @@
 </file>
 
 <file path=word/numbering.xml><?xml version="1.0" encoding="utf-8"?>
-<w:numbering xmlns:wpc="http://schemas.microsoft.com/office/word/2010/wordprocessingCanvas" xmlns:mo="http://schemas.microsoft.com/office/mac/office/2008/main" xmlns:mc="http://schemas.openxmlformats.org/markup-compatibility/2006" xmlns:mv="urn:schemas-microsoft-com:mac:vml" xmlns:o="urn:schemas-microsoft-com:office:office" xmlns:r="http://schemas.openxmlformats.org/officeDocument/2006/relationships" xmlns:m="http://schemas.openxmlformats.org/officeDocument/2006/math" xmlns:v="urn:schemas-microsoft-com:vml" xmlns:wp14="http://schemas.microsoft.com/office/word/2010/wordprocessingDrawing" xmlns:wp="http://schemas.openxmlformats.org/drawingml/2006/wordprocessingDrawing" xmlns:w10="urn:schemas-microsoft-com:office:word" xmlns:w="http://schemas.openxmlformats.org/wordprocessingml/2006/main" xmlns:w14="http://schemas.microsoft.com/office/word/2010/wordml" xmlns:wpg="http://schemas.microsoft.com/office/word/2010/wordprocessingGroup" xmlns:wpi="http://schemas.microsoft.com/office/word/2010/wordprocessingInk" xmlns:wne="http://schemas.microsoft.com/office/word/2006/wordml" xmlns:wps="http://schemas.microsoft.com/office/word/2010/wordprocessingShape" mc:Ignorable="w14 wp14">
+<w:numbering xmlns:wpc="http://schemas.microsoft.com/office/word/2010/wordprocessingCanvas" xmlns:mc="http://schemas.openxmlformats.org/markup-compatibility/2006" xmlns:o="urn:schemas-microsoft-com:office:office" xmlns:r="http://schemas.openxmlformats.org/officeDocument/2006/relationships" xmlns:m="http://schemas.openxmlformats.org/officeDocument/2006/math" xmlns:v="urn:schemas-microsoft-com:vml" xmlns:wp14="http://schemas.microsoft.com/office/word/2010/wordprocessingDrawing" xmlns:wp="http://schemas.openxmlformats.org/drawingml/2006/wordprocessingDrawing" xmlns:w10="urn:schemas-microsoft-com:office:word" xmlns:w="http://schemas.openxmlformats.org/wordprocessingml/2006/main" xmlns:w14="http://schemas.microsoft.com/office/word/2010/wordml" xmlns:w15="http://schemas.microsoft.com/office/word/2012/wordml" xmlns:wpg="http://schemas.microsoft.com/office/word/2010/wordprocessingGroup" xmlns:wpi="http://schemas.microsoft.com/office/word/2010/wordprocessingInk" xmlns:wne="http://schemas.microsoft.com/office/word/2006/wordml" xmlns:wps="http://schemas.microsoft.com/office/word/2010/wordprocessingShape" mc:Ignorable="w14 w15 wp14">
   <w:abstractNum w:abstractNumId="0">
     <w:nsid w:val="21EE6FD4"/>
     <w:multiLevelType w:val="hybridMultilevel"/>
@@ -1430,7 +1463,7 @@
 </file>
 
 <file path=word/styles.xml><?xml version="1.0" encoding="utf-8"?>
-<w:styles xmlns:mc="http://schemas.openxmlformats.org/markup-compatibility/2006" xmlns:r="http://schemas.openxmlformats.org/officeDocument/2006/relationships" xmlns:w="http://schemas.openxmlformats.org/wordprocessingml/2006/main" xmlns:w14="http://schemas.microsoft.com/office/word/2010/wordml" mc:Ignorable="w14">
+<w:styles xmlns:mc="http://schemas.openxmlformats.org/markup-compatibility/2006" xmlns:r="http://schemas.openxmlformats.org/officeDocument/2006/relationships" xmlns:w="http://schemas.openxmlformats.org/wordprocessingml/2006/main" xmlns:w14="http://schemas.microsoft.com/office/word/2010/wordml" xmlns:w15="http://schemas.microsoft.com/office/word/2012/wordml" mc:Ignorable="w14 w15">
   <w:docDefaults>
     <w:rPrDefault>
       <w:rPr>
@@ -1446,356 +1479,369 @@
       </w:pPr>
     </w:pPrDefault>
   </w:docDefaults>
-  <w:latentStyles w:defLockedState="0" w:defUIPriority="99" w:defSemiHidden="1" w:defUnhideWhenUsed="1" w:defQFormat="0" w:count="276">
-    <w:lsdException w:name="Normal" w:semiHidden="0" w:uiPriority="0" w:unhideWhenUsed="0" w:qFormat="1"/>
-    <w:lsdException w:name="heading 1" w:semiHidden="0" w:uiPriority="9" w:unhideWhenUsed="0" w:qFormat="1"/>
-    <w:lsdException w:name="heading 2" w:uiPriority="9" w:qFormat="1"/>
-    <w:lsdException w:name="heading 3" w:uiPriority="9" w:qFormat="1"/>
-    <w:lsdException w:name="heading 4" w:uiPriority="9" w:qFormat="1"/>
-    <w:lsdException w:name="heading 5" w:uiPriority="9" w:qFormat="1"/>
-    <w:lsdException w:name="heading 6" w:uiPriority="9" w:qFormat="1"/>
-    <w:lsdException w:name="heading 7" w:uiPriority="9" w:qFormat="1"/>
-    <w:lsdException w:name="heading 8" w:uiPriority="9" w:qFormat="1"/>
-    <w:lsdException w:name="heading 9" w:uiPriority="9" w:qFormat="1"/>
-    <w:lsdException w:name="toc 1" w:uiPriority="39"/>
-    <w:lsdException w:name="toc 2" w:uiPriority="39"/>
-    <w:lsdException w:name="toc 3" w:uiPriority="39"/>
-    <w:lsdException w:name="toc 4" w:uiPriority="39"/>
-    <w:lsdException w:name="toc 5" w:uiPriority="39"/>
-    <w:lsdException w:name="toc 6" w:uiPriority="39"/>
-    <w:lsdException w:name="toc 7" w:uiPriority="39"/>
-    <w:lsdException w:name="toc 8" w:uiPriority="39"/>
-    <w:lsdException w:name="toc 9" w:uiPriority="39"/>
-    <w:lsdException w:name="caption" w:uiPriority="35" w:qFormat="1"/>
-    <w:lsdException w:name="Title" w:semiHidden="0" w:uiPriority="10" w:unhideWhenUsed="0" w:qFormat="1"/>
-    <w:lsdException w:name="Default Paragraph Font" w:uiPriority="1"/>
-    <w:lsdException w:name="Subtitle" w:semiHidden="0" w:uiPriority="11" w:unhideWhenUsed="0" w:qFormat="1"/>
-    <w:lsdException w:name="Strong" w:semiHidden="0" w:uiPriority="22" w:unhideWhenUsed="0" w:qFormat="1"/>
-    <w:lsdException w:name="Emphasis" w:semiHidden="0" w:uiPriority="20" w:unhideWhenUsed="0" w:qFormat="1"/>
-    <w:lsdException w:name="Table Grid" w:semiHidden="0" w:uiPriority="39" w:unhideWhenUsed="0"/>
-    <w:lsdException w:name="Placeholder Text" w:unhideWhenUsed="0"/>
-    <w:lsdException w:name="No Spacing" w:semiHidden="0" w:uiPriority="1" w:unhideWhenUsed="0" w:qFormat="1"/>
-    <w:lsdException w:name="Light Shading" w:semiHidden="0" w:uiPriority="60" w:unhideWhenUsed="0"/>
-    <w:lsdException w:name="Light List" w:semiHidden="0" w:uiPriority="61" w:unhideWhenUsed="0"/>
-    <w:lsdException w:name="Light Grid" w:semiHidden="0" w:uiPriority="62" w:unhideWhenUsed="0"/>
-    <w:lsdException w:name="Medium Shading 1" w:semiHidden="0" w:uiPriority="63" w:unhideWhenUsed="0"/>
-    <w:lsdException w:name="Medium Shading 2" w:semiHidden="0" w:uiPriority="64" w:unhideWhenUsed="0"/>
-    <w:lsdException w:name="Medium List 1" w:semiHidden="0" w:uiPriority="65" w:unhideWhenUsed="0"/>
-    <w:lsdException w:name="Medium List 2" w:semiHidden="0" w:uiPriority="66" w:unhideWhenUsed="0"/>
-    <w:lsdException w:name="Medium Grid 1" w:semiHidden="0" w:uiPriority="67" w:unhideWhenUsed="0"/>
-    <w:lsdException w:name="Medium Grid 2" w:semiHidden="0" w:uiPriority="68" w:unhideWhenUsed="0"/>
-    <w:lsdException w:name="Medium Grid 3" w:semiHidden="0" w:uiPriority="69" w:unhideWhenUsed="0"/>
-    <w:lsdException w:name="Dark List" w:semiHidden="0" w:uiPriority="70" w:unhideWhenUsed="0"/>
-    <w:lsdException w:name="Colorful Shading" w:semiHidden="0" w:uiPriority="71" w:unhideWhenUsed="0"/>
-    <w:lsdException w:name="Colorful List" w:semiHidden="0" w:uiPriority="72" w:unhideWhenUsed="0"/>
-    <w:lsdException w:name="Colorful Grid" w:semiHidden="0" w:uiPriority="73" w:unhideWhenUsed="0"/>
-    <w:lsdException w:name="Light Shading Accent 1" w:semiHidden="0" w:uiPriority="60" w:unhideWhenUsed="0"/>
-    <w:lsdException w:name="Light List Accent 1" w:semiHidden="0" w:uiPriority="61" w:unhideWhenUsed="0"/>
-    <w:lsdException w:name="Light Grid Accent 1" w:semiHidden="0" w:uiPriority="62" w:unhideWhenUsed="0"/>
-    <w:lsdException w:name="Medium Shading 1 Accent 1" w:semiHidden="0" w:uiPriority="63" w:unhideWhenUsed="0"/>
-    <w:lsdException w:name="Medium Shading 2 Accent 1" w:semiHidden="0" w:uiPriority="64" w:unhideWhenUsed="0"/>
-    <w:lsdException w:name="Medium List 1 Accent 1" w:semiHidden="0" w:uiPriority="65" w:unhideWhenUsed="0"/>
-    <w:lsdException w:name="Revision" w:unhideWhenUsed="0"/>
-    <w:lsdException w:name="List Paragraph" w:semiHidden="0" w:uiPriority="34" w:unhideWhenUsed="0" w:qFormat="1"/>
-    <w:lsdException w:name="Quote" w:semiHidden="0" w:uiPriority="29" w:unhideWhenUsed="0" w:qFormat="1"/>
-    <w:lsdException w:name="Intense Quote" w:semiHidden="0" w:uiPriority="30" w:unhideWhenUsed="0" w:qFormat="1"/>
-    <w:lsdException w:name="Medium List 2 Accent 1" w:semiHidden="0" w:uiPriority="66" w:unhideWhenUsed="0"/>
-    <w:lsdException w:name="Medium Grid 1 Accent 1" w:semiHidden="0" w:uiPriority="67" w:unhideWhenUsed="0"/>
-    <w:lsdException w:name="Medium Grid 2 Accent 1" w:semiHidden="0" w:uiPriority="68" w:unhideWhenUsed="0"/>
-    <w:lsdException w:name="Medium Grid 3 Accent 1" w:semiHidden="0" w:uiPriority="69" w:unhideWhenUsed="0"/>
-    <w:lsdException w:name="Dark List Accent 1" w:semiHidden="0" w:uiPriority="70" w:unhideWhenUsed="0"/>
-    <w:lsdException w:name="Colorful Shading Accent 1" w:semiHidden="0" w:uiPriority="71" w:unhideWhenUsed="0"/>
-    <w:lsdException w:name="Colorful List Accent 1" w:semiHidden="0" w:uiPriority="72" w:unhideWhenUsed="0"/>
-    <w:lsdException w:name="Colorful Grid Accent 1" w:semiHidden="0" w:uiPriority="73" w:unhideWhenUsed="0"/>
-    <w:lsdException w:name="Light Shading Accent 2" w:semiHidden="0" w:uiPriority="60" w:unhideWhenUsed="0"/>
-    <w:lsdException w:name="Light List Accent 2" w:semiHidden="0" w:uiPriority="61" w:unhideWhenUsed="0"/>
-    <w:lsdException w:name="Light Grid Accent 2" w:semiHidden="0" w:uiPriority="62" w:unhideWhenUsed="0"/>
-    <w:lsdException w:name="Medium Shading 1 Accent 2" w:semiHidden="0" w:uiPriority="63" w:unhideWhenUsed="0"/>
-    <w:lsdException w:name="Medium Shading 2 Accent 2" w:semiHidden="0" w:uiPriority="64" w:unhideWhenUsed="0"/>
-    <w:lsdException w:name="Medium List 1 Accent 2" w:semiHidden="0" w:uiPriority="65" w:unhideWhenUsed="0"/>
-    <w:lsdException w:name="Medium List 2 Accent 2" w:semiHidden="0" w:uiPriority="66" w:unhideWhenUsed="0"/>
-    <w:lsdException w:name="Medium Grid 1 Accent 2" w:semiHidden="0" w:uiPriority="67" w:unhideWhenUsed="0"/>
-    <w:lsdException w:name="Medium Grid 2 Accent 2" w:semiHidden="0" w:uiPriority="68" w:unhideWhenUsed="0"/>
-    <w:lsdException w:name="Medium Grid 3 Accent 2" w:semiHidden="0" w:uiPriority="69" w:unhideWhenUsed="0"/>
-    <w:lsdException w:name="Dark List Accent 2" w:semiHidden="0" w:uiPriority="70" w:unhideWhenUsed="0"/>
-    <w:lsdException w:name="Colorful Shading Accent 2" w:semiHidden="0" w:uiPriority="71" w:unhideWhenUsed="0"/>
-    <w:lsdException w:name="Colorful List Accent 2" w:semiHidden="0" w:uiPriority="72" w:unhideWhenUsed="0"/>
-    <w:lsdException w:name="Colorful Grid Accent 2" w:semiHidden="0" w:uiPriority="73" w:unhideWhenUsed="0"/>
-    <w:lsdException w:name="Light Shading Accent 3" w:semiHidden="0" w:uiPriority="60" w:unhideWhenUsed="0"/>
-    <w:lsdException w:name="Light List Accent 3" w:semiHidden="0" w:uiPriority="61" w:unhideWhenUsed="0"/>
-    <w:lsdException w:name="Light Grid Accent 3" w:semiHidden="0" w:uiPriority="62" w:unhideWhenUsed="0"/>
-    <w:lsdException w:name="Medium Shading 1 Accent 3" w:semiHidden="0" w:uiPriority="63" w:unhideWhenUsed="0"/>
-    <w:lsdException w:name="Medium Shading 2 Accent 3" w:semiHidden="0" w:uiPriority="64" w:unhideWhenUsed="0"/>
-    <w:lsdException w:name="Medium List 1 Accent 3" w:semiHidden="0" w:uiPriority="65" w:unhideWhenUsed="0"/>
-    <w:lsdException w:name="Medium List 2 Accent 3" w:semiHidden="0" w:uiPriority="66" w:unhideWhenUsed="0"/>
-    <w:lsdException w:name="Medium Grid 1 Accent 3" w:semiHidden="0" w:uiPriority="67" w:unhideWhenUsed="0"/>
-    <w:lsdException w:name="Medium Grid 2 Accent 3" w:semiHidden="0" w:uiPriority="68" w:unhideWhenUsed="0"/>
-    <w:lsdException w:name="Medium Grid 3 Accent 3" w:semiHidden="0" w:uiPriority="69" w:unhideWhenUsed="0"/>
-    <w:lsdException w:name="Dark List Accent 3" w:semiHidden="0" w:uiPriority="70" w:unhideWhenUsed="0"/>
-    <w:lsdException w:name="Colorful Shading Accent 3" w:semiHidden="0" w:uiPriority="71" w:unhideWhenUsed="0"/>
-    <w:lsdException w:name="Colorful List Accent 3" w:semiHidden="0" w:uiPriority="72" w:unhideWhenUsed="0"/>
-    <w:lsdException w:name="Colorful Grid Accent 3" w:semiHidden="0" w:uiPriority="73" w:unhideWhenUsed="0"/>
-    <w:lsdException w:name="Light Shading Accent 4" w:semiHidden="0" w:uiPriority="60" w:unhideWhenUsed="0"/>
-    <w:lsdException w:name="Light List Accent 4" w:semiHidden="0" w:uiPriority="61" w:unhideWhenUsed="0"/>
-    <w:lsdException w:name="Light Grid Accent 4" w:semiHidden="0" w:uiPriority="62" w:unhideWhenUsed="0"/>
-    <w:lsdException w:name="Medium Shading 1 Accent 4" w:semiHidden="0" w:uiPriority="63" w:unhideWhenUsed="0"/>
-    <w:lsdException w:name="Medium Shading 2 Accent 4" w:semiHidden="0" w:uiPriority="64" w:unhideWhenUsed="0"/>
-    <w:lsdException w:name="Medium List 1 Accent 4" w:semiHidden="0" w:uiPriority="65" w:unhideWhenUsed="0"/>
-    <w:lsdException w:name="Medium List 2 Accent 4" w:semiHidden="0" w:uiPriority="66" w:unhideWhenUsed="0"/>
-    <w:lsdException w:name="Medium Grid 1 Accent 4" w:semiHidden="0" w:uiPriority="67" w:unhideWhenUsed="0"/>
-    <w:lsdException w:name="Medium Grid 2 Accent 4" w:semiHidden="0" w:uiPriority="68" w:unhideWhenUsed="0"/>
-    <w:lsdException w:name="Medium Grid 3 Accent 4" w:semiHidden="0" w:uiPriority="69" w:unhideWhenUsed="0"/>
-    <w:lsdException w:name="Dark List Accent 4" w:semiHidden="0" w:uiPriority="70" w:unhideWhenUsed="0"/>
-    <w:lsdException w:name="Colorful Shading Accent 4" w:semiHidden="0" w:uiPriority="71" w:unhideWhenUsed="0"/>
-    <w:lsdException w:name="Colorful List Accent 4" w:semiHidden="0" w:uiPriority="72" w:unhideWhenUsed="0"/>
-    <w:lsdException w:name="Colorful Grid Accent 4" w:semiHidden="0" w:uiPriority="73" w:unhideWhenUsed="0"/>
-    <w:lsdException w:name="Light Shading Accent 5" w:semiHidden="0" w:uiPriority="60" w:unhideWhenUsed="0"/>
-    <w:lsdException w:name="Light List Accent 5" w:semiHidden="0" w:uiPriority="61" w:unhideWhenUsed="0"/>
-    <w:lsdException w:name="Light Grid Accent 5" w:semiHidden="0" w:uiPriority="62" w:unhideWhenUsed="0"/>
-    <w:lsdException w:name="Medium Shading 1 Accent 5" w:semiHidden="0" w:uiPriority="63" w:unhideWhenUsed="0"/>
-    <w:lsdException w:name="Medium Shading 2 Accent 5" w:semiHidden="0" w:uiPriority="64" w:unhideWhenUsed="0"/>
-    <w:lsdException w:name="Medium List 1 Accent 5" w:semiHidden="0" w:uiPriority="65" w:unhideWhenUsed="0"/>
-    <w:lsdException w:name="Medium List 2 Accent 5" w:semiHidden="0" w:uiPriority="66" w:unhideWhenUsed="0"/>
-    <w:lsdException w:name="Medium Grid 1 Accent 5" w:semiHidden="0" w:uiPriority="67" w:unhideWhenUsed="0"/>
-    <w:lsdException w:name="Medium Grid 2 Accent 5" w:semiHidden="0" w:uiPriority="68" w:unhideWhenUsed="0"/>
-    <w:lsdException w:name="Medium Grid 3 Accent 5" w:semiHidden="0" w:uiPriority="69" w:unhideWhenUsed="0"/>
-    <w:lsdException w:name="Dark List Accent 5" w:semiHidden="0" w:uiPriority="70" w:unhideWhenUsed="0"/>
-    <w:lsdException w:name="Colorful Shading Accent 5" w:semiHidden="0" w:uiPriority="71" w:unhideWhenUsed="0"/>
-    <w:lsdException w:name="Colorful List Accent 5" w:semiHidden="0" w:uiPriority="72" w:unhideWhenUsed="0"/>
-    <w:lsdException w:name="Colorful Grid Accent 5" w:semiHidden="0" w:uiPriority="73" w:unhideWhenUsed="0"/>
-    <w:lsdException w:name="Light Shading Accent 6" w:semiHidden="0" w:uiPriority="60" w:unhideWhenUsed="0"/>
-    <w:lsdException w:name="Light List Accent 6" w:semiHidden="0" w:uiPriority="61" w:unhideWhenUsed="0"/>
-    <w:lsdException w:name="Light Grid Accent 6" w:semiHidden="0" w:uiPriority="62" w:unhideWhenUsed="0"/>
-    <w:lsdException w:name="Medium Shading 1 Accent 6" w:semiHidden="0" w:uiPriority="63" w:unhideWhenUsed="0"/>
-    <w:lsdException w:name="Medium Shading 2 Accent 6" w:semiHidden="0" w:uiPriority="64" w:unhideWhenUsed="0"/>
-    <w:lsdException w:name="Medium List 1 Accent 6" w:semiHidden="0" w:uiPriority="65" w:unhideWhenUsed="0"/>
-    <w:lsdException w:name="Medium List 2 Accent 6" w:semiHidden="0" w:uiPriority="66" w:unhideWhenUsed="0"/>
-    <w:lsdException w:name="Medium Grid 1 Accent 6" w:semiHidden="0" w:uiPriority="67" w:unhideWhenUsed="0"/>
-    <w:lsdException w:name="Medium Grid 2 Accent 6" w:semiHidden="0" w:uiPriority="68" w:unhideWhenUsed="0"/>
-    <w:lsdException w:name="Medium Grid 3 Accent 6" w:semiHidden="0" w:uiPriority="69" w:unhideWhenUsed="0"/>
-    <w:lsdException w:name="Dark List Accent 6" w:semiHidden="0" w:uiPriority="70" w:unhideWhenUsed="0"/>
-    <w:lsdException w:name="Colorful Shading Accent 6" w:semiHidden="0" w:uiPriority="71" w:unhideWhenUsed="0"/>
-    <w:lsdException w:name="Colorful List Accent 6" w:semiHidden="0" w:uiPriority="72" w:unhideWhenUsed="0"/>
-    <w:lsdException w:name="Colorful Grid Accent 6" w:semiHidden="0" w:uiPriority="73" w:unhideWhenUsed="0"/>
-    <w:lsdException w:name="Subtle Emphasis" w:semiHidden="0" w:uiPriority="19" w:unhideWhenUsed="0" w:qFormat="1"/>
-    <w:lsdException w:name="Intense Emphasis" w:semiHidden="0" w:uiPriority="21" w:unhideWhenUsed="0" w:qFormat="1"/>
-    <w:lsdException w:name="Subtle Reference" w:semiHidden="0" w:uiPriority="31" w:unhideWhenUsed="0" w:qFormat="1"/>
-    <w:lsdException w:name="Intense Reference" w:semiHidden="0" w:uiPriority="32" w:unhideWhenUsed="0" w:qFormat="1"/>
-    <w:lsdException w:name="Book Title" w:semiHidden="0" w:uiPriority="33" w:unhideWhenUsed="0" w:qFormat="1"/>
-    <w:lsdException w:name="Bibliography" w:uiPriority="37"/>
-    <w:lsdException w:name="TOC Heading" w:uiPriority="39" w:qFormat="1"/>
-  </w:latentStyles>
-  <w:style w:type="paragraph" w:default="1" w:styleId="Normal">
-    <w:name w:val="Normal"/>
-    <w:qFormat/>
-  </w:style>
-  <w:style w:type="character" w:default="1" w:styleId="DefaultParagraphFont">
-    <w:name w:val="Default Paragraph Font"/>
-    <w:uiPriority w:val="1"/>
-    <w:semiHidden/>
-    <w:unhideWhenUsed/>
-  </w:style>
-  <w:style w:type="table" w:default="1" w:styleId="TableNormal">
-    <w:name w:val="Normal Table"/>
-    <w:uiPriority w:val="99"/>
-    <w:semiHidden/>
-    <w:unhideWhenUsed/>
-    <w:tblPr>
-      <w:tblInd w:w="0" w:type="dxa"/>
-      <w:tblCellMar>
-        <w:top w:w="0" w:type="dxa"/>
-        <w:left w:w="108" w:type="dxa"/>
-        <w:bottom w:w="0" w:type="dxa"/>
-        <w:right w:w="108" w:type="dxa"/>
-      </w:tblCellMar>
-    </w:tblPr>
-  </w:style>
-  <w:style w:type="numbering" w:default="1" w:styleId="NoList">
-    <w:name w:val="No List"/>
-    <w:uiPriority w:val="99"/>
-    <w:semiHidden/>
-    <w:unhideWhenUsed/>
-  </w:style>
-  <w:style w:type="paragraph" w:styleId="ListParagraph">
-    <w:name w:val="List Paragraph"/>
-    <w:basedOn w:val="Normal"/>
-    <w:uiPriority w:val="34"/>
-    <w:qFormat/>
-    <w:rsid w:val="00C76252"/>
-    <w:pPr>
-      <w:ind w:left="720"/>
-      <w:contextualSpacing/>
-    </w:pPr>
-  </w:style>
-  <w:style w:type="character" w:styleId="Hyperlink">
-    <w:name w:val="Hyperlink"/>
-    <w:basedOn w:val="DefaultParagraphFont"/>
-    <w:uiPriority w:val="99"/>
-    <w:unhideWhenUsed/>
-    <w:rsid w:val="0030243D"/>
-    <w:rPr>
-      <w:color w:val="0563C1" w:themeColor="hyperlink"/>
-      <w:u w:val="single"/>
-    </w:rPr>
-  </w:style>
-</w:styles>
-</file>
-
-<file path=word/stylesWithEffects.xml><?xml version="1.0" encoding="utf-8"?>
-<w:styles xmlns:wpc="http://schemas.microsoft.com/office/word/2010/wordprocessingCanvas" xmlns:mo="http://schemas.microsoft.com/office/mac/office/2008/main" xmlns:mc="http://schemas.openxmlformats.org/markup-compatibility/2006" xmlns:mv="urn:schemas-microsoft-com:mac:vml" xmlns:o="urn:schemas-microsoft-com:office:office" xmlns:r="http://schemas.openxmlformats.org/officeDocument/2006/relationships" xmlns:m="http://schemas.openxmlformats.org/officeDocument/2006/math" xmlns:v="urn:schemas-microsoft-com:vml" xmlns:wp14="http://schemas.microsoft.com/office/word/2010/wordprocessingDrawing" xmlns:wp="http://schemas.openxmlformats.org/drawingml/2006/wordprocessingDrawing" xmlns:w10="urn:schemas-microsoft-com:office:word" xmlns:w="http://schemas.openxmlformats.org/wordprocessingml/2006/main" xmlns:w14="http://schemas.microsoft.com/office/word/2010/wordml" xmlns:wpg="http://schemas.microsoft.com/office/word/2010/wordprocessingGroup" xmlns:wpi="http://schemas.microsoft.com/office/word/2010/wordprocessingInk" xmlns:wne="http://schemas.microsoft.com/office/word/2006/wordml" xmlns:wps="http://schemas.microsoft.com/office/word/2010/wordprocessingShape" mc:Ignorable="w14 wp14">
-  <w:docDefaults>
-    <w:rPrDefault>
-      <w:rPr>
-        <w:rFonts w:asciiTheme="minorHAnsi" w:eastAsiaTheme="minorHAnsi" w:hAnsiTheme="minorHAnsi" w:cstheme="minorBidi"/>
-        <w:sz w:val="22"/>
-        <w:szCs w:val="22"/>
-        <w:lang w:val="en-US" w:eastAsia="en-US" w:bidi="ar-SA"/>
-      </w:rPr>
-    </w:rPrDefault>
-    <w:pPrDefault>
-      <w:pPr>
-        <w:spacing w:after="160" w:line="259" w:lineRule="auto"/>
-      </w:pPr>
-    </w:pPrDefault>
-  </w:docDefaults>
-  <w:latentStyles w:defLockedState="0" w:defUIPriority="99" w:defSemiHidden="1" w:defUnhideWhenUsed="1" w:defQFormat="0" w:count="276">
-    <w:lsdException w:name="Normal" w:semiHidden="0" w:uiPriority="0" w:unhideWhenUsed="0" w:qFormat="1"/>
-    <w:lsdException w:name="heading 1" w:semiHidden="0" w:uiPriority="9" w:unhideWhenUsed="0" w:qFormat="1"/>
-    <w:lsdException w:name="heading 2" w:uiPriority="9" w:qFormat="1"/>
-    <w:lsdException w:name="heading 3" w:uiPriority="9" w:qFormat="1"/>
-    <w:lsdException w:name="heading 4" w:uiPriority="9" w:qFormat="1"/>
-    <w:lsdException w:name="heading 5" w:uiPriority="9" w:qFormat="1"/>
-    <w:lsdException w:name="heading 6" w:uiPriority="9" w:qFormat="1"/>
-    <w:lsdException w:name="heading 7" w:uiPriority="9" w:qFormat="1"/>
-    <w:lsdException w:name="heading 8" w:uiPriority="9" w:qFormat="1"/>
-    <w:lsdException w:name="heading 9" w:uiPriority="9" w:qFormat="1"/>
-    <w:lsdException w:name="toc 1" w:uiPriority="39"/>
-    <w:lsdException w:name="toc 2" w:uiPriority="39"/>
-    <w:lsdException w:name="toc 3" w:uiPriority="39"/>
-    <w:lsdException w:name="toc 4" w:uiPriority="39"/>
-    <w:lsdException w:name="toc 5" w:uiPriority="39"/>
-    <w:lsdException w:name="toc 6" w:uiPriority="39"/>
-    <w:lsdException w:name="toc 7" w:uiPriority="39"/>
-    <w:lsdException w:name="toc 8" w:uiPriority="39"/>
-    <w:lsdException w:name="toc 9" w:uiPriority="39"/>
-    <w:lsdException w:name="caption" w:uiPriority="35" w:qFormat="1"/>
-    <w:lsdException w:name="Title" w:semiHidden="0" w:uiPriority="10" w:unhideWhenUsed="0" w:qFormat="1"/>
-    <w:lsdException w:name="Default Paragraph Font" w:uiPriority="1"/>
-    <w:lsdException w:name="Subtitle" w:semiHidden="0" w:uiPriority="11" w:unhideWhenUsed="0" w:qFormat="1"/>
-    <w:lsdException w:name="Strong" w:semiHidden="0" w:uiPriority="22" w:unhideWhenUsed="0" w:qFormat="1"/>
-    <w:lsdException w:name="Emphasis" w:semiHidden="0" w:uiPriority="20" w:unhideWhenUsed="0" w:qFormat="1"/>
-    <w:lsdException w:name="Table Grid" w:semiHidden="0" w:uiPriority="39" w:unhideWhenUsed="0"/>
-    <w:lsdException w:name="Placeholder Text" w:unhideWhenUsed="0"/>
-    <w:lsdException w:name="No Spacing" w:semiHidden="0" w:uiPriority="1" w:unhideWhenUsed="0" w:qFormat="1"/>
-    <w:lsdException w:name="Light Shading" w:semiHidden="0" w:uiPriority="60" w:unhideWhenUsed="0"/>
-    <w:lsdException w:name="Light List" w:semiHidden="0" w:uiPriority="61" w:unhideWhenUsed="0"/>
-    <w:lsdException w:name="Light Grid" w:semiHidden="0" w:uiPriority="62" w:unhideWhenUsed="0"/>
-    <w:lsdException w:name="Medium Shading 1" w:semiHidden="0" w:uiPriority="63" w:unhideWhenUsed="0"/>
-    <w:lsdException w:name="Medium Shading 2" w:semiHidden="0" w:uiPriority="64" w:unhideWhenUsed="0"/>
-    <w:lsdException w:name="Medium List 1" w:semiHidden="0" w:uiPriority="65" w:unhideWhenUsed="0"/>
-    <w:lsdException w:name="Medium List 2" w:semiHidden="0" w:uiPriority="66" w:unhideWhenUsed="0"/>
-    <w:lsdException w:name="Medium Grid 1" w:semiHidden="0" w:uiPriority="67" w:unhideWhenUsed="0"/>
-    <w:lsdException w:name="Medium Grid 2" w:semiHidden="0" w:uiPriority="68" w:unhideWhenUsed="0"/>
-    <w:lsdException w:name="Medium Grid 3" w:semiHidden="0" w:uiPriority="69" w:unhideWhenUsed="0"/>
-    <w:lsdException w:name="Dark List" w:semiHidden="0" w:uiPriority="70" w:unhideWhenUsed="0"/>
-    <w:lsdException w:name="Colorful Shading" w:semiHidden="0" w:uiPriority="71" w:unhideWhenUsed="0"/>
-    <w:lsdException w:name="Colorful List" w:semiHidden="0" w:uiPriority="72" w:unhideWhenUsed="0"/>
-    <w:lsdException w:name="Colorful Grid" w:semiHidden="0" w:uiPriority="73" w:unhideWhenUsed="0"/>
-    <w:lsdException w:name="Light Shading Accent 1" w:semiHidden="0" w:uiPriority="60" w:unhideWhenUsed="0"/>
-    <w:lsdException w:name="Light List Accent 1" w:semiHidden="0" w:uiPriority="61" w:unhideWhenUsed="0"/>
-    <w:lsdException w:name="Light Grid Accent 1" w:semiHidden="0" w:uiPriority="62" w:unhideWhenUsed="0"/>
-    <w:lsdException w:name="Medium Shading 1 Accent 1" w:semiHidden="0" w:uiPriority="63" w:unhideWhenUsed="0"/>
-    <w:lsdException w:name="Medium Shading 2 Accent 1" w:semiHidden="0" w:uiPriority="64" w:unhideWhenUsed="0"/>
-    <w:lsdException w:name="Medium List 1 Accent 1" w:semiHidden="0" w:uiPriority="65" w:unhideWhenUsed="0"/>
-    <w:lsdException w:name="Revision" w:unhideWhenUsed="0"/>
-    <w:lsdException w:name="List Paragraph" w:semiHidden="0" w:uiPriority="34" w:unhideWhenUsed="0" w:qFormat="1"/>
-    <w:lsdException w:name="Quote" w:semiHidden="0" w:uiPriority="29" w:unhideWhenUsed="0" w:qFormat="1"/>
-    <w:lsdException w:name="Intense Quote" w:semiHidden="0" w:uiPriority="30" w:unhideWhenUsed="0" w:qFormat="1"/>
-    <w:lsdException w:name="Medium List 2 Accent 1" w:semiHidden="0" w:uiPriority="66" w:unhideWhenUsed="0"/>
-    <w:lsdException w:name="Medium Grid 1 Accent 1" w:semiHidden="0" w:uiPriority="67" w:unhideWhenUsed="0"/>
-    <w:lsdException w:name="Medium Grid 2 Accent 1" w:semiHidden="0" w:uiPriority="68" w:unhideWhenUsed="0"/>
-    <w:lsdException w:name="Medium Grid 3 Accent 1" w:semiHidden="0" w:uiPriority="69" w:unhideWhenUsed="0"/>
-    <w:lsdException w:name="Dark List Accent 1" w:semiHidden="0" w:uiPriority="70" w:unhideWhenUsed="0"/>
-    <w:lsdException w:name="Colorful Shading Accent 1" w:semiHidden="0" w:uiPriority="71" w:unhideWhenUsed="0"/>
-    <w:lsdException w:name="Colorful List Accent 1" w:semiHidden="0" w:uiPriority="72" w:unhideWhenUsed="0"/>
-    <w:lsdException w:name="Colorful Grid Accent 1" w:semiHidden="0" w:uiPriority="73" w:unhideWhenUsed="0"/>
-    <w:lsdException w:name="Light Shading Accent 2" w:semiHidden="0" w:uiPriority="60" w:unhideWhenUsed="0"/>
-    <w:lsdException w:name="Light List Accent 2" w:semiHidden="0" w:uiPriority="61" w:unhideWhenUsed="0"/>
-    <w:lsdException w:name="Light Grid Accent 2" w:semiHidden="0" w:uiPriority="62" w:unhideWhenUsed="0"/>
-    <w:lsdException w:name="Medium Shading 1 Accent 2" w:semiHidden="0" w:uiPriority="63" w:unhideWhenUsed="0"/>
-    <w:lsdException w:name="Medium Shading 2 Accent 2" w:semiHidden="0" w:uiPriority="64" w:unhideWhenUsed="0"/>
-    <w:lsdException w:name="Medium List 1 Accent 2" w:semiHidden="0" w:uiPriority="65" w:unhideWhenUsed="0"/>
-    <w:lsdException w:name="Medium List 2 Accent 2" w:semiHidden="0" w:uiPriority="66" w:unhideWhenUsed="0"/>
-    <w:lsdException w:name="Medium Grid 1 Accent 2" w:semiHidden="0" w:uiPriority="67" w:unhideWhenUsed="0"/>
-    <w:lsdException w:name="Medium Grid 2 Accent 2" w:semiHidden="0" w:uiPriority="68" w:unhideWhenUsed="0"/>
-    <w:lsdException w:name="Medium Grid 3 Accent 2" w:semiHidden="0" w:uiPriority="69" w:unhideWhenUsed="0"/>
-    <w:lsdException w:name="Dark List Accent 2" w:semiHidden="0" w:uiPriority="70" w:unhideWhenUsed="0"/>
-    <w:lsdException w:name="Colorful Shading Accent 2" w:semiHidden="0" w:uiPriority="71" w:unhideWhenUsed="0"/>
-    <w:lsdException w:name="Colorful List Accent 2" w:semiHidden="0" w:uiPriority="72" w:unhideWhenUsed="0"/>
-    <w:lsdException w:name="Colorful Grid Accent 2" w:semiHidden="0" w:uiPriority="73" w:unhideWhenUsed="0"/>
-    <w:lsdException w:name="Light Shading Accent 3" w:semiHidden="0" w:uiPriority="60" w:unhideWhenUsed="0"/>
-    <w:lsdException w:name="Light List Accent 3" w:semiHidden="0" w:uiPriority="61" w:unhideWhenUsed="0"/>
-    <w:lsdException w:name="Light Grid Accent 3" w:semiHidden="0" w:uiPriority="62" w:unhideWhenUsed="0"/>
-    <w:lsdException w:name="Medium Shading 1 Accent 3" w:semiHidden="0" w:uiPriority="63" w:unhideWhenUsed="0"/>
-    <w:lsdException w:name="Medium Shading 2 Accent 3" w:semiHidden="0" w:uiPriority="64" w:unhideWhenUsed="0"/>
-    <w:lsdException w:name="Medium List 1 Accent 3" w:semiHidden="0" w:uiPriority="65" w:unhideWhenUsed="0"/>
-    <w:lsdException w:name="Medium List 2 Accent 3" w:semiHidden="0" w:uiPriority="66" w:unhideWhenUsed="0"/>
-    <w:lsdException w:name="Medium Grid 1 Accent 3" w:semiHidden="0" w:uiPriority="67" w:unhideWhenUsed="0"/>
-    <w:lsdException w:name="Medium Grid 2 Accent 3" w:semiHidden="0" w:uiPriority="68" w:unhideWhenUsed="0"/>
-    <w:lsdException w:name="Medium Grid 3 Accent 3" w:semiHidden="0" w:uiPriority="69" w:unhideWhenUsed="0"/>
-    <w:lsdException w:name="Dark List Accent 3" w:semiHidden="0" w:uiPriority="70" w:unhideWhenUsed="0"/>
-    <w:lsdException w:name="Colorful Shading Accent 3" w:semiHidden="0" w:uiPriority="71" w:unhideWhenUsed="0"/>
-    <w:lsdException w:name="Colorful List Accent 3" w:semiHidden="0" w:uiPriority="72" w:unhideWhenUsed="0"/>
-    <w:lsdException w:name="Colorful Grid Accent 3" w:semiHidden="0" w:uiPriority="73" w:unhideWhenUsed="0"/>
-    <w:lsdException w:name="Light Shading Accent 4" w:semiHidden="0" w:uiPriority="60" w:unhideWhenUsed="0"/>
-    <w:lsdException w:name="Light List Accent 4" w:semiHidden="0" w:uiPriority="61" w:unhideWhenUsed="0"/>
-    <w:lsdException w:name="Light Grid Accent 4" w:semiHidden="0" w:uiPriority="62" w:unhideWhenUsed="0"/>
-    <w:lsdException w:name="Medium Shading 1 Accent 4" w:semiHidden="0" w:uiPriority="63" w:unhideWhenUsed="0"/>
-    <w:lsdException w:name="Medium Shading 2 Accent 4" w:semiHidden="0" w:uiPriority="64" w:unhideWhenUsed="0"/>
-    <w:lsdException w:name="Medium List 1 Accent 4" w:semiHidden="0" w:uiPriority="65" w:unhideWhenUsed="0"/>
-    <w:lsdException w:name="Medium List 2 Accent 4" w:semiHidden="0" w:uiPriority="66" w:unhideWhenUsed="0"/>
-    <w:lsdException w:name="Medium Grid 1 Accent 4" w:semiHidden="0" w:uiPriority="67" w:unhideWhenUsed="0"/>
-    <w:lsdException w:name="Medium Grid 2 Accent 4" w:semiHidden="0" w:uiPriority="68" w:unhideWhenUsed="0"/>
-    <w:lsdException w:name="Medium Grid 3 Accent 4" w:semiHidden="0" w:uiPriority="69" w:unhideWhenUsed="0"/>
-    <w:lsdException w:name="Dark List Accent 4" w:semiHidden="0" w:uiPriority="70" w:unhideWhenUsed="0"/>
-    <w:lsdException w:name="Colorful Shading Accent 4" w:semiHidden="0" w:uiPriority="71" w:unhideWhenUsed="0"/>
-    <w:lsdException w:name="Colorful List Accent 4" w:semiHidden="0" w:uiPriority="72" w:unhideWhenUsed="0"/>
-    <w:lsdException w:name="Colorful Grid Accent 4" w:semiHidden="0" w:uiPriority="73" w:unhideWhenUsed="0"/>
-    <w:lsdException w:name="Light Shading Accent 5" w:semiHidden="0" w:uiPriority="60" w:unhideWhenUsed="0"/>
-    <w:lsdException w:name="Light List Accent 5" w:semiHidden="0" w:uiPriority="61" w:unhideWhenUsed="0"/>
-    <w:lsdException w:name="Light Grid Accent 5" w:semiHidden="0" w:uiPriority="62" w:unhideWhenUsed="0"/>
-    <w:lsdException w:name="Medium Shading 1 Accent 5" w:semiHidden="0" w:uiPriority="63" w:unhideWhenUsed="0"/>
-    <w:lsdException w:name="Medium Shading 2 Accent 5" w:semiHidden="0" w:uiPriority="64" w:unhideWhenUsed="0"/>
-    <w:lsdException w:name="Medium List 1 Accent 5" w:semiHidden="0" w:uiPriority="65" w:unhideWhenUsed="0"/>
-    <w:lsdException w:name="Medium List 2 Accent 5" w:semiHidden="0" w:uiPriority="66" w:unhideWhenUsed="0"/>
-    <w:lsdException w:name="Medium Grid 1 Accent 5" w:semiHidden="0" w:uiPriority="67" w:unhideWhenUsed="0"/>
-    <w:lsdException w:name="Medium Grid 2 Accent 5" w:semiHidden="0" w:uiPriority="68" w:unhideWhenUsed="0"/>
-    <w:lsdException w:name="Medium Grid 3 Accent 5" w:semiHidden="0" w:uiPriority="69" w:unhideWhenUsed="0"/>
-    <w:lsdException w:name="Dark List Accent 5" w:semiHidden="0" w:uiPriority="70" w:unhideWhenUsed="0"/>
-    <w:lsdException w:name="Colorful Shading Accent 5" w:semiHidden="0" w:uiPriority="71" w:unhideWhenUsed="0"/>
-    <w:lsdException w:name="Colorful List Accent 5" w:semiHidden="0" w:uiPriority="72" w:unhideWhenUsed="0"/>
-    <w:lsdException w:name="Colorful Grid Accent 5" w:semiHidden="0" w:uiPriority="73" w:unhideWhenUsed="0"/>
-    <w:lsdException w:name="Light Shading Accent 6" w:semiHidden="0" w:uiPriority="60" w:unhideWhenUsed="0"/>
-    <w:lsdException w:name="Light List Accent 6" w:semiHidden="0" w:uiPriority="61" w:unhideWhenUsed="0"/>
-    <w:lsdException w:name="Light Grid Accent 6" w:semiHidden="0" w:uiPriority="62" w:unhideWhenUsed="0"/>
-    <w:lsdException w:name="Medium Shading 1 Accent 6" w:semiHidden="0" w:uiPriority="63" w:unhideWhenUsed="0"/>
-    <w:lsdException w:name="Medium Shading 2 Accent 6" w:semiHidden="0" w:uiPriority="64" w:unhideWhenUsed="0"/>
-    <w:lsdException w:name="Medium List 1 Accent 6" w:semiHidden="0" w:uiPriority="65" w:unhideWhenUsed="0"/>
-    <w:lsdException w:name="Medium List 2 Accent 6" w:semiHidden="0" w:uiPriority="66" w:unhideWhenUsed="0"/>
-    <w:lsdException w:name="Medium Grid 1 Accent 6" w:semiHidden="0" w:uiPriority="67" w:unhideWhenUsed="0"/>
-    <w:lsdException w:name="Medium Grid 2 Accent 6" w:semiHidden="0" w:uiPriority="68" w:unhideWhenUsed="0"/>
-    <w:lsdException w:name="Medium Grid 3 Accent 6" w:semiHidden="0" w:uiPriority="69" w:unhideWhenUsed="0"/>
-    <w:lsdException w:name="Dark List Accent 6" w:semiHidden="0" w:uiPriority="70" w:unhideWhenUsed="0"/>
-    <w:lsdException w:name="Colorful Shading Accent 6" w:semiHidden="0" w:uiPriority="71" w:unhideWhenUsed="0"/>
-    <w:lsdException w:name="Colorful List Accent 6" w:semiHidden="0" w:uiPriority="72" w:unhideWhenUsed="0"/>
-    <w:lsdException w:name="Colorful Grid Accent 6" w:semiHidden="0" w:uiPriority="73" w:unhideWhenUsed="0"/>
-    <w:lsdException w:name="Subtle Emphasis" w:semiHidden="0" w:uiPriority="19" w:unhideWhenUsed="0" w:qFormat="1"/>
-    <w:lsdException w:name="Intense Emphasis" w:semiHidden="0" w:uiPriority="21" w:unhideWhenUsed="0" w:qFormat="1"/>
-    <w:lsdException w:name="Subtle Reference" w:semiHidden="0" w:uiPriority="31" w:unhideWhenUsed="0" w:qFormat="1"/>
-    <w:lsdException w:name="Intense Reference" w:semiHidden="0" w:uiPriority="32" w:unhideWhenUsed="0" w:qFormat="1"/>
-    <w:lsdException w:name="Book Title" w:semiHidden="0" w:uiPriority="33" w:unhideWhenUsed="0" w:qFormat="1"/>
-    <w:lsdException w:name="Bibliography" w:uiPriority="37"/>
-    <w:lsdException w:name="TOC Heading" w:uiPriority="39" w:qFormat="1"/>
+  <w:latentStyles w:defLockedState="0" w:defUIPriority="99" w:defSemiHidden="0" w:defUnhideWhenUsed="0" w:defQFormat="0" w:count="371">
+    <w:lsdException w:name="Normal" w:uiPriority="0" w:qFormat="1"/>
+    <w:lsdException w:name="heading 1" w:uiPriority="9" w:qFormat="1"/>
+    <w:lsdException w:name="heading 2" w:semiHidden="1" w:uiPriority="9" w:unhideWhenUsed="1" w:qFormat="1"/>
+    <w:lsdException w:name="heading 3" w:semiHidden="1" w:uiPriority="9" w:unhideWhenUsed="1" w:qFormat="1"/>
+    <w:lsdException w:name="heading 4" w:semiHidden="1" w:uiPriority="9" w:unhideWhenUsed="1" w:qFormat="1"/>
+    <w:lsdException w:name="heading 5" w:semiHidden="1" w:uiPriority="9" w:unhideWhenUsed="1" w:qFormat="1"/>
+    <w:lsdException w:name="heading 6" w:semiHidden="1" w:uiPriority="9" w:unhideWhenUsed="1" w:qFormat="1"/>
+    <w:lsdException w:name="heading 7" w:semiHidden="1" w:uiPriority="9" w:unhideWhenUsed="1" w:qFormat="1"/>
+    <w:lsdException w:name="heading 8" w:semiHidden="1" w:uiPriority="9" w:unhideWhenUsed="1" w:qFormat="1"/>
+    <w:lsdException w:name="heading 9" w:semiHidden="1" w:uiPriority="9" w:unhideWhenUsed="1" w:qFormat="1"/>
+    <w:lsdException w:name="index 1" w:semiHidden="1" w:unhideWhenUsed="1"/>
+    <w:lsdException w:name="index 2" w:semiHidden="1" w:unhideWhenUsed="1"/>
+    <w:lsdException w:name="index 3" w:semiHidden="1" w:unhideWhenUsed="1"/>
+    <w:lsdException w:name="index 4" w:semiHidden="1" w:unhideWhenUsed="1"/>
+    <w:lsdException w:name="index 5" w:semiHidden="1" w:unhideWhenUsed="1"/>
+    <w:lsdException w:name="index 6" w:semiHidden="1" w:unhideWhenUsed="1"/>
+    <w:lsdException w:name="index 7" w:semiHidden="1" w:unhideWhenUsed="1"/>
+    <w:lsdException w:name="index 8" w:semiHidden="1" w:unhideWhenUsed="1"/>
+    <w:lsdException w:name="index 9" w:semiHidden="1" w:unhideWhenUsed="1"/>
+    <w:lsdException w:name="toc 1" w:semiHidden="1" w:uiPriority="39" w:unhideWhenUsed="1"/>
+    <w:lsdException w:name="toc 2" w:semiHidden="1" w:uiPriority="39" w:unhideWhenUsed="1"/>
+    <w:lsdException w:name="toc 3" w:semiHidden="1" w:uiPriority="39" w:unhideWhenUsed="1"/>
+    <w:lsdException w:name="toc 4" w:semiHidden="1" w:uiPriority="39" w:unhideWhenUsed="1"/>
+    <w:lsdException w:name="toc 5" w:semiHidden="1" w:uiPriority="39" w:unhideWhenUsed="1"/>
+    <w:lsdException w:name="toc 6" w:semiHidden="1" w:uiPriority="39" w:unhideWhenUsed="1"/>
+    <w:lsdException w:name="toc 7" w:semiHidden="1" w:uiPriority="39" w:unhideWhenUsed="1"/>
+    <w:lsdException w:name="toc 8" w:semiHidden="1" w:uiPriority="39" w:unhideWhenUsed="1"/>
+    <w:lsdException w:name="toc 9" w:semiHidden="1" w:uiPriority="39" w:unhideWhenUsed="1"/>
+    <w:lsdException w:name="Normal Indent" w:semiHidden="1" w:unhideWhenUsed="1"/>
+    <w:lsdException w:name="footnote text" w:semiHidden="1" w:unhideWhenUsed="1"/>
+    <w:lsdException w:name="annotation text" w:semiHidden="1" w:unhideWhenUsed="1"/>
+    <w:lsdException w:name="header" w:semiHidden="1" w:unhideWhenUsed="1"/>
+    <w:lsdException w:name="footer" w:semiHidden="1" w:unhideWhenUsed="1"/>
+    <w:lsdException w:name="index heading" w:semiHidden="1" w:unhideWhenUsed="1"/>
+    <w:lsdException w:name="caption" w:semiHidden="1" w:uiPriority="35" w:unhideWhenUsed="1" w:qFormat="1"/>
+    <w:lsdException w:name="table of figures" w:semiHidden="1" w:unhideWhenUsed="1"/>
+    <w:lsdException w:name="envelope address" w:semiHidden="1" w:unhideWhenUsed="1"/>
+    <w:lsdException w:name="envelope return" w:semiHidden="1" w:unhideWhenUsed="1"/>
+    <w:lsdException w:name="footnote reference" w:semiHidden="1" w:unhideWhenUsed="1"/>
+    <w:lsdException w:name="annotation reference" w:semiHidden="1" w:unhideWhenUsed="1"/>
+    <w:lsdException w:name="line number" w:semiHidden="1" w:unhideWhenUsed="1"/>
+    <w:lsdException w:name="page number" w:semiHidden="1" w:unhideWhenUsed="1"/>
+    <w:lsdException w:name="endnote reference" w:semiHidden="1" w:unhideWhenUsed="1"/>
+    <w:lsdException w:name="endnote text" w:semiHidden="1" w:unhideWhenUsed="1"/>
+    <w:lsdException w:name="table of authorities" w:semiHidden="1" w:unhideWhenUsed="1"/>
+    <w:lsdException w:name="macro" w:semiHidden="1" w:unhideWhenUsed="1"/>
+    <w:lsdException w:name="toa heading" w:semiHidden="1" w:unhideWhenUsed="1"/>
+    <w:lsdException w:name="List" w:semiHidden="1" w:unhideWhenUsed="1"/>
+    <w:lsdException w:name="List Bullet" w:semiHidden="1" w:unhideWhenUsed="1"/>
+    <w:lsdException w:name="List Number" w:semiHidden="1" w:unhideWhenUsed="1"/>
+    <w:lsdException w:name="List 2" w:semiHidden="1" w:unhideWhenUsed="1"/>
+    <w:lsdException w:name="List 3" w:semiHidden="1" w:unhideWhenUsed="1"/>
+    <w:lsdException w:name="List 4" w:semiHidden="1" w:unhideWhenUsed="1"/>
+    <w:lsdException w:name="List 5" w:semiHidden="1" w:unhideWhenUsed="1"/>
+    <w:lsdException w:name="List Bullet 2" w:semiHidden="1" w:unhideWhenUsed="1"/>
+    <w:lsdException w:name="List Bullet 3" w:semiHidden="1" w:unhideWhenUsed="1"/>
+    <w:lsdException w:name="List Bullet 4" w:semiHidden="1" w:unhideWhenUsed="1"/>
+    <w:lsdException w:name="List Bullet 5" w:semiHidden="1" w:unhideWhenUsed="1"/>
+    <w:lsdException w:name="List Number 2" w:semiHidden="1" w:unhideWhenUsed="1"/>
+    <w:lsdException w:name="List Number 3" w:semiHidden="1" w:unhideWhenUsed="1"/>
+    <w:lsdException w:name="List Number 4" w:semiHidden="1" w:unhideWhenUsed="1"/>
+    <w:lsdException w:name="List Number 5" w:semiHidden="1" w:unhideWhenUsed="1"/>
+    <w:lsdException w:name="Title" w:uiPriority="10" w:qFormat="1"/>
+    <w:lsdException w:name="Closing" w:semiHidden="1" w:unhideWhenUsed="1"/>
+    <w:lsdException w:name="Signature" w:semiHidden="1" w:unhideWhenUsed="1"/>
+    <w:lsdException w:name="Default Paragraph Font" w:semiHidden="1" w:uiPriority="1" w:unhideWhenUsed="1"/>
+    <w:lsdException w:name="Body Text" w:semiHidden="1" w:unhideWhenUsed="1"/>
+    <w:lsdException w:name="Body Text Indent" w:semiHidden="1" w:unhideWhenUsed="1"/>
+    <w:lsdException w:name="List Continue" w:semiHidden="1" w:unhideWhenUsed="1"/>
+    <w:lsdException w:name="List Continue 2" w:semiHidden="1" w:unhideWhenUsed="1"/>
+    <w:lsdException w:name="List Continue 3" w:semiHidden="1" w:unhideWhenUsed="1"/>
+    <w:lsdException w:name="List Continue 4" w:semiHidden="1" w:unhideWhenUsed="1"/>
+    <w:lsdException w:name="List Continue 5" w:semiHidden="1" w:unhideWhenUsed="1"/>
+    <w:lsdException w:name="Message Header" w:semiHidden="1" w:unhideWhenUsed="1"/>
+    <w:lsdException w:name="Subtitle" w:uiPriority="11" w:qFormat="1"/>
+    <w:lsdException w:name="Salutation" w:semiHidden="1" w:unhideWhenUsed="1"/>
+    <w:lsdException w:name="Date" w:semiHidden="1" w:unhideWhenUsed="1"/>
+    <w:lsdException w:name="Body Text First Indent" w:semiHidden="1" w:unhideWhenUsed="1"/>
+    <w:lsdException w:name="Body Text First Indent 2" w:semiHidden="1" w:unhideWhenUsed="1"/>
+    <w:lsdException w:name="Note Heading" w:semiHidden="1" w:unhideWhenUsed="1"/>
+    <w:lsdException w:name="Body Text 2" w:semiHidden="1" w:unhideWhenUsed="1"/>
+    <w:lsdException w:name="Body Text 3" w:semiHidden="1" w:unhideWhenUsed="1"/>
+    <w:lsdException w:name="Body Text Indent 2" w:semiHidden="1" w:unhideWhenUsed="1"/>
+    <w:lsdException w:name="Body Text Indent 3" w:semiHidden="1" w:unhideWhenUsed="1"/>
+    <w:lsdException w:name="Block Text" w:semiHidden="1" w:unhideWhenUsed="1"/>
+    <w:lsdException w:name="Hyperlink" w:semiHidden="1" w:unhideWhenUsed="1"/>
+    <w:lsdException w:name="FollowedHyperlink" w:semiHidden="1" w:unhideWhenUsed="1"/>
+    <w:lsdException w:name="Strong" w:uiPriority="22" w:qFormat="1"/>
+    <w:lsdException w:name="Emphasis" w:uiPriority="20" w:qFormat="1"/>
+    <w:lsdException w:name="Document Map" w:semiHidden="1" w:unhideWhenUsed="1"/>
+    <w:lsdException w:name="Plain Text" w:semiHidden="1" w:unhideWhenUsed="1"/>
+    <w:lsdException w:name="E-mail Signature" w:semiHidden="1" w:unhideWhenUsed="1"/>
+    <w:lsdException w:name="HTML Top of Form" w:semiHidden="1" w:unhideWhenUsed="1"/>
+    <w:lsdException w:name="HTML Bottom of Form" w:semiHidden="1" w:unhideWhenUsed="1"/>
+    <w:lsdException w:name="Normal (Web)" w:semiHidden="1" w:unhideWhenUsed="1"/>
+    <w:lsdException w:name="HTML Acronym" w:semiHidden="1" w:unhideWhenUsed="1"/>
+    <w:lsdException w:name="HTML Address" w:semiHidden="1" w:unhideWhenUsed="1"/>
+    <w:lsdException w:name="HTML Cite" w:semiHidden="1" w:unhideWhenUsed="1"/>
+    <w:lsdException w:name="HTML Code" w:semiHidden="1" w:unhideWhenUsed="1"/>
+    <w:lsdException w:name="HTML Definition" w:semiHidden="1" w:unhideWhenUsed="1"/>
+    <w:lsdException w:name="HTML Keyboard" w:semiHidden="1" w:unhideWhenUsed="1"/>
+    <w:lsdException w:name="HTML Preformatted" w:semiHidden="1" w:unhideWhenUsed="1"/>
+    <w:lsdException w:name="HTML Sample" w:semiHidden="1" w:unhideWhenUsed="1"/>
+    <w:lsdException w:name="HTML Typewriter" w:semiHidden="1" w:unhideWhenUsed="1"/>
+    <w:lsdException w:name="HTML Variable" w:semiHidden="1" w:unhideWhenUsed="1"/>
+    <w:lsdException w:name="Normal Table" w:semiHidden="1" w:unhideWhenUsed="1"/>
+    <w:lsdException w:name="annotation subject" w:semiHidden="1" w:unhideWhenUsed="1"/>
+    <w:lsdException w:name="No List" w:semiHidden="1" w:unhideWhenUsed="1"/>
+    <w:lsdException w:name="Outline List 1" w:semiHidden="1" w:unhideWhenUsed="1"/>
+    <w:lsdException w:name="Outline List 2" w:semiHidden="1" w:unhideWhenUsed="1"/>
+    <w:lsdException w:name="Outline List 3" w:semiHidden="1" w:unhideWhenUsed="1"/>
+    <w:lsdException w:name="Table Simple 1" w:semiHidden="1" w:unhideWhenUsed="1"/>
+    <w:lsdException w:name="Table Simple 2" w:semiHidden="1" w:unhideWhenUsed="1"/>
+    <w:lsdException w:name="Table Simple 3" w:semiHidden="1" w:unhideWhenUsed="1"/>
+    <w:lsdException w:name="Table Classic 1" w:semiHidden="1" w:unhideWhenUsed="1"/>
+    <w:lsdException w:name="Table Classic 2" w:semiHidden="1" w:unhideWhenUsed="1"/>
+    <w:lsdException w:name="Table Classic 3" w:semiHidden="1" w:unhideWhenUsed="1"/>
+    <w:lsdException w:name="Table Classic 4" w:semiHidden="1" w:unhideWhenUsed="1"/>
+    <w:lsdException w:name="Table Colorful 1" w:semiHidden="1" w:unhideWhenUsed="1"/>
+    <w:lsdException w:name="Table Colorful 2" w:semiHidden="1" w:unhideWhenUsed="1"/>
+    <w:lsdException w:name="Table Colorful 3" w:semiHidden="1" w:unhideWhenUsed="1"/>
+    <w:lsdException w:name="Table Columns 1" w:semiHidden="1" w:unhideWhenUsed="1"/>
+    <w:lsdException w:name="Table Columns 2" w:semiHidden="1" w:unhideWhenUsed="1"/>
+    <w:lsdException w:name="Table Columns 3" w:semiHidden="1" w:unhideWhenUsed="1"/>
+    <w:lsdException w:name="Table Columns 4" w:semiHidden="1" w:unhideWhenUsed="1"/>
+    <w:lsdException w:name="Table Columns 5" w:semiHidden="1" w:unhideWhenUsed="1"/>
+    <w:lsdException w:name="Table Grid 1" w:semiHidden="1" w:unhideWhenUsed="1"/>
+    <w:lsdException w:name="Table Grid 2" w:semiHidden="1" w:unhideWhenUsed="1"/>
+    <w:lsdException w:name="Table Grid 3" w:semiHidden="1" w:unhideWhenUsed="1"/>
+    <w:lsdException w:name="Table Grid 4" w:semiHidden="1" w:unhideWhenUsed="1"/>
+    <w:lsdException w:name="Table Grid 5" w:semiHidden="1" w:unhideWhenUsed="1"/>
+    <w:lsdException w:name="Table Grid 6" w:semiHidden="1" w:unhideWhenUsed="1"/>
+    <w:lsdException w:name="Table Grid 7" w:semiHidden="1" w:unhideWhenUsed="1"/>
+    <w:lsdException w:name="Table Grid 8" w:semiHidden="1" w:unhideWhenUsed="1"/>
+    <w:lsdException w:name="Table List 1" w:semiHidden="1" w:unhideWhenUsed="1"/>
+    <w:lsdException w:name="Table List 2" w:semiHidden="1" w:unhideWhenUsed="1"/>
+    <w:lsdException w:name="Table List 3" w:semiHidden="1" w:unhideWhenUsed="1"/>
+    <w:lsdException w:name="Table List 4" w:semiHidden="1" w:unhideWhenUsed="1"/>
+    <w:lsdException w:name="Table List 5" w:semiHidden="1" w:unhideWhenUsed="1"/>
+    <w:lsdException w:name="Table List 6" w:semiHidden="1" w:unhideWhenUsed="1"/>
+    <w:lsdException w:name="Table List 7" w:semiHidden="1" w:unhideWhenUsed="1"/>
+    <w:lsdException w:name="Table List 8" w:semiHidden="1" w:unhideWhenUsed="1"/>
+    <w:lsdException w:name="Table 3D effects 1" w:semiHidden="1" w:unhideWhenUsed="1"/>
+    <w:lsdException w:name="Table 3D effects 2" w:semiHidden="1" w:unhideWhenUsed="1"/>
+    <w:lsdException w:name="Table 3D effects 3" w:semiHidden="1" w:unhideWhenUsed="1"/>
+    <w:lsdException w:name="Table Contemporary" w:semiHidden="1" w:unhideWhenUsed="1"/>
+    <w:lsdException w:name="Table Elegant" w:semiHidden="1" w:unhideWhenUsed="1"/>
+    <w:lsdException w:name="Table Professional" w:semiHidden="1" w:unhideWhenUsed="1"/>
+    <w:lsdException w:name="Table Subtle 1" w:semiHidden="1" w:unhideWhenUsed="1"/>
+    <w:lsdException w:name="Table Subtle 2" w:semiHidden="1" w:unhideWhenUsed="1"/>
+    <w:lsdException w:name="Table Web 1" w:semiHidden="1" w:unhideWhenUsed="1"/>
+    <w:lsdException w:name="Table Web 2" w:semiHidden="1" w:unhideWhenUsed="1"/>
+    <w:lsdException w:name="Table Web 3" w:semiHidden="1" w:unhideWhenUsed="1"/>
+    <w:lsdException w:name="Balloon Text" w:semiHidden="1" w:unhideWhenUsed="1"/>
+    <w:lsdException w:name="Table Grid" w:uiPriority="39"/>
+    <w:lsdException w:name="Table Theme" w:semiHidden="1" w:unhideWhenUsed="1"/>
+    <w:lsdException w:name="Placeholder Text" w:semiHidden="1"/>
+    <w:lsdException w:name="No Spacing" w:uiPriority="1" w:qFormat="1"/>
+    <w:lsdException w:name="Light Shading" w:uiPriority="60"/>
+    <w:lsdException w:name="Light List" w:uiPriority="61"/>
+    <w:lsdException w:name="Light Grid" w:uiPriority="62"/>
+    <w:lsdException w:name="Medium Shading 1" w:uiPriority="63"/>
+    <w:lsdException w:name="Medium Shading 2" w:uiPriority="64"/>
+    <w:lsdException w:name="Medium List 1" w:uiPriority="65"/>
+    <w:lsdException w:name="Medium List 2" w:uiPriority="66"/>
+    <w:lsdException w:name="Medium Grid 1" w:uiPriority="67"/>
+    <w:lsdException w:name="Medium Grid 2" w:uiPriority="68"/>
+    <w:lsdException w:name="Medium Grid 3" w:uiPriority="69"/>
+    <w:lsdException w:name="Dark List" w:uiPriority="70"/>
+    <w:lsdException w:name="Colorful Shading" w:uiPriority="71"/>
+    <w:lsdException w:name="Colorful List" w:uiPriority="72"/>
+    <w:lsdException w:name="Colorful Grid" w:uiPriority="73"/>
+    <w:lsdException w:name="Light Shading Accent 1" w:uiPriority="60"/>
+    <w:lsdException w:name="Light List Accent 1" w:uiPriority="61"/>
+    <w:lsdException w:name="Light Grid Accent 1" w:uiPriority="62"/>
+    <w:lsdException w:name="Medium Shading 1 Accent 1" w:uiPriority="63"/>
+    <w:lsdException w:name="Medium Shading 2 Accent 1" w:uiPriority="64"/>
+    <w:lsdException w:name="Medium List 1 Accent 1" w:uiPriority="65"/>
+    <w:lsdException w:name="Revision" w:semiHidden="1"/>
+    <w:lsdException w:name="List Paragraph" w:uiPriority="34" w:qFormat="1"/>
+    <w:lsdException w:name="Quote" w:uiPriority="29" w:qFormat="1"/>
+    <w:lsdException w:name="Intense Quote" w:uiPriority="30" w:qFormat="1"/>
+    <w:lsdException w:name="Medium List 2 Accent 1" w:uiPriority="66"/>
+    <w:lsdException w:name="Medium Grid 1 Accent 1" w:uiPriority="67"/>
+    <w:lsdException w:name="Medium Grid 2 Accent 1" w:uiPriority="68"/>
+    <w:lsdException w:name="Medium Grid 3 Accent 1" w:uiPriority="69"/>
+    <w:lsdException w:name="Dark List Accent 1" w:uiPriority="70"/>
+    <w:lsdException w:name="Colorful Shading Accent 1" w:uiPriority="71"/>
+    <w:lsdException w:name="Colorful List Accent 1" w:uiPriority="72"/>
+    <w:lsdException w:name="Colorful Grid Accent 1" w:uiPriority="73"/>
+    <w:lsdException w:name="Light Shading Accent 2" w:uiPriority="60"/>
+    <w:lsdException w:name="Light List Accent 2" w:uiPriority="61"/>
+    <w:lsdException w:name="Light Grid Accent 2" w:uiPriority="62"/>
+    <w:lsdException w:name="Medium Shading 1 Accent 2" w:uiPriority="63"/>
+    <w:lsdException w:name="Medium Shading 2 Accent 2" w:uiPriority="64"/>
+    <w:lsdException w:name="Medium List 1 Accent 2" w:uiPriority="65"/>
+    <w:lsdException w:name="Medium List 2 Accent 2" w:uiPriority="66"/>
+    <w:lsdException w:name="Medium Grid 1 Accent 2" w:uiPriority="67"/>
+    <w:lsdException w:name="Medium Grid 2 Accent 2" w:uiPriority="68"/>
+    <w:lsdException w:name="Medium Grid 3 Accent 2" w:uiPriority="69"/>
+    <w:lsdException w:name="Dark List Accent 2" w:uiPriority="70"/>
+    <w:lsdException w:name="Colorful Shading Accent 2" w:uiPriority="71"/>
+    <w:lsdException w:name="Colorful List Accent 2" w:uiPriority="72"/>
+    <w:lsdException w:name="Colorful Grid Accent 2" w:uiPriority="73"/>
+    <w:lsdException w:name="Light Shading Accent 3" w:uiPriority="60"/>
+    <w:lsdException w:name="Light List Accent 3" w:uiPriority="61"/>
+    <w:lsdException w:name="Light Grid Accent 3" w:uiPriority="62"/>
+    <w:lsdException w:name="Medium Shading 1 Accent 3" w:uiPriority="63"/>
+    <w:lsdException w:name="Medium Shading 2 Accent 3" w:uiPriority="64"/>
+    <w:lsdException w:name="Medium List 1 Accent 3" w:uiPriority="65"/>
+    <w:lsdException w:name="Medium List 2 Accent 3" w:uiPriority="66"/>
+    <w:lsdException w:name="Medium Grid 1 Accent 3" w:uiPriority="67"/>
+    <w:lsdException w:name="Medium Grid 2 Accent 3" w:uiPriority="68"/>
+    <w:lsdException w:name="Medium Grid 3 Accent 3" w:uiPriority="69"/>
+    <w:lsdException w:name="Dark List Accent 3" w:uiPriority="70"/>
+    <w:lsdException w:name="Colorful Shading Accent 3" w:uiPriority="71"/>
+    <w:lsdException w:name="Colorful List Accent 3" w:uiPriority="72"/>
+    <w:lsdException w:name="Colorful Grid Accent 3" w:uiPriority="73"/>
+    <w:lsdException w:name="Light Shading Accent 4" w:uiPriority="60"/>
+    <w:lsdException w:name="Light List Accent 4" w:uiPriority="61"/>
+    <w:lsdException w:name="Light Grid Accent 4" w:uiPriority="62"/>
+    <w:lsdException w:name="Medium Shading 1 Accent 4" w:uiPriority="63"/>
+    <w:lsdException w:name="Medium Shading 2 Accent 4" w:uiPriority="64"/>
+    <w:lsdException w:name="Medium List 1 Accent 4" w:uiPriority="65"/>
+    <w:lsdException w:name="Medium List 2 Accent 4" w:uiPriority="66"/>
+    <w:lsdException w:name="Medium Grid 1 Accent 4" w:uiPriority="67"/>
+    <w:lsdException w:name="Medium Grid 2 Accent 4" w:uiPriority="68"/>
+    <w:lsdException w:name="Medium Grid 3 Accent 4" w:uiPriority="69"/>
+    <w:lsdException w:name="Dark List Accent 4" w:uiPriority="70"/>
+    <w:lsdException w:name="Colorful Shading Accent 4" w:uiPriority="71"/>
+    <w:lsdException w:name="Colorful List Accent 4" w:uiPriority="72"/>
+    <w:lsdException w:name="Colorful Grid Accent 4" w:uiPriority="73"/>
+    <w:lsdException w:name="Light Shading Accent 5" w:uiPriority="60"/>
+    <w:lsdException w:name="Light List Accent 5" w:uiPriority="61"/>
+    <w:lsdException w:name="Light Grid Accent 5" w:uiPriority="62"/>
+    <w:lsdException w:name="Medium Shading 1 Accent 5" w:uiPriority="63"/>
+    <w:lsdException w:name="Medium Shading 2 Accent 5" w:uiPriority="64"/>
+    <w:lsdException w:name="Medium List 1 Accent 5" w:uiPriority="65"/>
+    <w:lsdException w:name="Medium List 2 Accent 5" w:uiPriority="66"/>
+    <w:lsdException w:name="Medium Grid 1 Accent 5" w:uiPriority="67"/>
+    <w:lsdException w:name="Medium Grid 2 Accent 5" w:uiPriority="68"/>
+    <w:lsdException w:name="Medium Grid 3 Accent 5" w:uiPriority="69"/>
+    <w:lsdException w:name="Dark List Accent 5" w:uiPriority="70"/>
+    <w:lsdException w:name="Colorful Shading Accent 5" w:uiPriority="71"/>
+    <w:lsdException w:name="Colorful List Accent 5" w:uiPriority="72"/>
+    <w:lsdException w:name="Colorful Grid Accent 5" w:uiPriority="73"/>
+    <w:lsdException w:name="Light Shading Accent 6" w:uiPriority="60"/>
+    <w:lsdException w:name="Light List Accent 6" w:uiPriority="61"/>
+    <w:lsdException w:name="Light Grid Accent 6" w:uiPriority="62"/>
+    <w:lsdException w:name="Medium Shading 1 Accent 6" w:uiPriority="63"/>
+    <w:lsdException w:name="Medium Shading 2 Accent 6" w:uiPriority="64"/>
+    <w:lsdException w:name="Medium List 1 Accent 6" w:uiPriority="65"/>
+    <w:lsdException w:name="Medium List 2 Accent 6" w:uiPriority="66"/>
+    <w:lsdException w:name="Medium Grid 1 Accent 6" w:uiPriority="67"/>
+    <w:lsdException w:name="Medium Grid 2 Accent 6" w:uiPriority="68"/>
+    <w:lsdException w:name="Medium Grid 3 Accent 6" w:uiPriority="69"/>
+    <w:lsdException w:name="Dark List Accent 6" w:uiPriority="70"/>
+    <w:lsdException w:name="Colorful Shading Accent 6" w:uiPriority="71"/>
+    <w:lsdException w:name="Colorful List Accent 6" w:uiPriority="72"/>
+    <w:lsdException w:name="Colorful Grid Accent 6" w:uiPriority="73"/>
+    <w:lsdException w:name="Subtle Emphasis" w:uiPriority="19" w:qFormat="1"/>
+    <w:lsdException w:name="Intense Emphasis" w:uiPriority="21" w:qFormat="1"/>
+    <w:lsdException w:name="Subtle Reference" w:uiPriority="31" w:qFormat="1"/>
+    <w:lsdException w:name="Intense Reference" w:uiPriority="32" w:qFormat="1"/>
+    <w:lsdException w:name="Book Title" w:uiPriority="33" w:qFormat="1"/>
+    <w:lsdException w:name="Bibliography" w:semiHidden="1" w:uiPriority="37" w:unhideWhenUsed="1"/>
+    <w:lsdException w:name="TOC Heading" w:semiHidden="1" w:uiPriority="39" w:unhideWhenUsed="1" w:qFormat="1"/>
+    <w:lsdException w:name="Grid Table 4" w:uiPriority="49"/>
+    <w:lsdException w:name="Grid Table 5 Dark" w:uiPriority="50"/>
+    <w:lsdException w:name="Grid Table 6 Colorful" w:uiPriority="51"/>
+    <w:lsdException w:name="Grid Table 7 Colorful" w:uiPriority="52"/>
+    <w:lsdException w:name="Grid Table 1 Light Accent 1" w:uiPriority="46"/>
+    <w:lsdException w:name="Grid Table 2 Accent 1" w:uiPriority="47"/>
+    <w:lsdException w:name="Grid Table 3 Accent 1" w:uiPriority="48"/>
+    <w:lsdException w:name="Grid Table 4 Accent 1" w:uiPriority="49"/>
+    <w:lsdException w:name="Grid Table 5 Dark Accent 1" w:uiPriority="50"/>
+    <w:lsdException w:name="Grid Table 6 Colorful Accent 1" w:uiPriority="51"/>
+    <w:lsdException w:name="Grid Table 7 Colorful Accent 1" w:uiPriority="52"/>
+    <w:lsdException w:name="Grid Table 1 Light Accent 2" w:uiPriority="46"/>
+    <w:lsdException w:name="Grid Table 2 Accent 2" w:uiPriority="47"/>
+    <w:lsdException w:name="Grid Table 3 Accent 2" w:uiPriority="48"/>
+    <w:lsdException w:name="Grid Table 4 Accent 2" w:uiPriority="49"/>
+    <w:lsdException w:name="Grid Table 5 Dark Accent 2" w:uiPriority="50"/>
+    <w:lsdException w:name="Grid Table 6 Colorful Accent 2" w:uiPriority="51"/>
+    <w:lsdException w:name="Grid Table 7 Colorful Accent 2" w:uiPriority="52"/>
+    <w:lsdException w:name="Grid Table 1 Light Accent 3" w:uiPriority="46"/>
+    <w:lsdException w:name="Grid Table 2 Accent 3" w:uiPriority="47"/>
+    <w:lsdException w:name="Grid Table 3 Accent 3" w:uiPriority="48"/>
+    <w:lsdException w:name="Grid Table 4 Accent 3" w:uiPriority="49"/>
+    <w:lsdException w:name="Grid Table 5 Dark Accent 3" w:uiPriority="50"/>
+    <w:lsdException w:name="Grid Table 6 Colorful Accent 3" w:uiPriority="51"/>
+    <w:lsdException w:name="Grid Table 7 Colorful Accent 3" w:uiPriority="52"/>
+    <w:lsdException w:name="Grid Table 1 Light Accent 4" w:uiPriority="46"/>
+    <w:lsdException w:name="Grid Table 2 Accent 4" w:uiPriority="47"/>
+    <w:lsdException w:name="Grid Table 3 Accent 4" w:uiPriority="48"/>
+    <w:lsdException w:name="Grid Table 4 Accent 4" w:uiPriority="49"/>
+    <w:lsdException w:name="Grid Table 5 Dark Accent 4" w:uiPriority="50"/>
+    <w:lsdException w:name="Grid Table 6 Colorful Accent 4" w:uiPriority="51"/>
+    <w:lsdException w:name="Grid Table 7 Colorful Accent 4" w:uiPriority="52"/>
+    <w:lsdException w:name="Grid Table 1 Light Accent 5" w:uiPriority="46"/>
+    <w:lsdException w:name="Grid Table 2 Accent 5" w:uiPriority="47"/>
+    <w:lsdException w:name="Grid Table 3 Accent 5" w:uiPriority="48"/>
+    <w:lsdException w:name="Grid Table 4 Accent 5" w:uiPriority="49"/>
+    <w:lsdException w:name="Grid Table 5 Dark Accent 5" w:uiPriority="50"/>
+    <w:lsdException w:name="Grid Table 6 Colorful Accent 5" w:uiPriority="51"/>
+    <w:lsdException w:name="Grid Table 7 Colorful Accent 5" w:uiPriority="52"/>
+    <w:lsdException w:name="Grid Table 1 Light Accent 6" w:uiPriority="46"/>
+    <w:lsdException w:name="Grid Table 2 Accent 6" w:uiPriority="47"/>
+    <w:lsdException w:name="Grid Table 3 Accent 6" w:uiPriority="48"/>
+    <w:lsdException w:name="Grid Table 4 Accent 6" w:uiPriority="49"/>
+    <w:lsdException w:name="Grid Table 5 Dark Accent 6" w:uiPriority="50"/>
+    <w:lsdException w:name="Grid Table 6 Colorful Accent 6" w:uiPriority="51"/>
+    <w:lsdException w:name="Grid Table 7 Colorful Accent 6" w:uiPriority="52"/>
+    <w:lsdException w:name="List Table 1 Light" w:uiPriority="46"/>
+    <w:lsdException w:name="List Table 2" w:uiPriority="47"/>
+    <w:lsdException w:name="List Table 3" w:uiPriority="48"/>
+    <w:lsdException w:name="List Table 4" w:uiPriority="49"/>
+    <w:lsdException w:name="List Table 5 Dark" w:uiPriority="50"/>
+    <w:lsdException w:name="List Table 6 Colorful" w:uiPriority="51"/>
+    <w:lsdException w:name="List Table 7 Colorful" w:uiPriority="52"/>
+    <w:lsdException w:name="List Table 1 Light Accent 1" w:uiPriority="46"/>
+    <w:lsdException w:name="List Table 2 Accent 1" w:uiPriority="47"/>
+    <w:lsdException w:name="List Table 3 Accent 1" w:uiPriority="48"/>
+    <w:lsdException w:name="List Table 4 Accent 1" w:uiPriority="49"/>
+    <w:lsdException w:name="List Table 5 Dark Accent 1" w:uiPriority="50"/>
+    <w:lsdException w:name="List Table 6 Colorful Accent 1" w:uiPriority="51"/>
+    <w:lsdException w:name="List Table 7 Colorful Accent 1" w:uiPriority="52"/>
+    <w:lsdException w:name="List Table 1 Light Accent 2" w:uiPriority="46"/>
+    <w:lsdException w:name="List Table 2 Accent 2" w:uiPriority="47"/>
+    <w:lsdException w:name="List Table 3 Accent 2" w:uiPriority="48"/>
+    <w:lsdException w:name="List Table 4 Accent 2" w:uiPriority="49"/>
+    <w:lsdException w:name="List Table 5 Dark Accent 2" w:uiPriority="50"/>
+    <w:lsdException w:name="List Table 6 Colorful Accent 2" w:uiPriority="51"/>
+    <w:lsdException w:name="List Table 7 Colorful Accent 2" w:uiPriority="52"/>
+    <w:lsdException w:name="List Table 1 Light Accent 3" w:uiPriority="46"/>
+    <w:lsdException w:name="List Table 2 Accent 3" w:uiPriority="47"/>
+    <w:lsdException w:name="List Table 3 Accent 3" w:uiPriority="48"/>
+    <w:lsdException w:name="List Table 4 Accent 3" w:uiPriority="49"/>
+    <w:lsdException w:name="List Table 5 Dark Accent 3" w:uiPriority="50"/>
+    <w:lsdException w:name="List Table 6 Colorful Accent 3" w:uiPriority="51"/>
+    <w:lsdException w:name="List Table 7 Colorful Accent 3" w:uiPriority="52"/>
+    <w:lsdException w:name="List Table 1 Light Accent 4" w:uiPriority="46"/>
+    <w:lsdException w:name="List Table 2 Accent 4" w:uiPriority="47"/>
+    <w:lsdException w:name="List Table 3 Accent 4" w:uiPriority="48"/>
+    <w:lsdException w:name="List Table 4 Accent 4" w:uiPriority="49"/>
+    <w:lsdException w:name="List Table 5 Dark Accent 4" w:uiPriority="50"/>
+    <w:lsdException w:name="List Table 6 Colorful Accent 4" w:uiPriority="51"/>
+    <w:lsdException w:name="List Table 7 Colorful Accent 4" w:uiPriority="52"/>
+    <w:lsdException w:name="List Table 1 Light Accent 5" w:uiPriority="46"/>
+    <w:lsdException w:name="List Table 2 Accent 5" w:uiPriority="47"/>
+    <w:lsdException w:name="List Table 3 Accent 5" w:uiPriority="48"/>
+    <w:lsdException w:name="List Table 4 Accent 5" w:uiPriority="49"/>
+    <w:lsdException w:name="List Table 5 Dark Accent 5" w:uiPriority="50"/>
+    <w:lsdException w:name="List Table 6 Colorful Accent 5" w:uiPriority="51"/>
+    <w:lsdException w:name="List Table 7 Colorful Accent 5" w:uiPriority="52"/>
+    <w:lsdException w:name="List Table 1 Light Accent 6" w:uiPriority="46"/>
+    <w:lsdException w:name="List Table 2 Accent 6" w:uiPriority="47"/>
+    <w:lsdException w:name="List Table 3 Accent 6" w:uiPriority="48"/>
+    <w:lsdException w:name="List Table 4 Accent 6" w:uiPriority="49"/>
+    <w:lsdException w:name="List Table 5 Dark Accent 6" w:uiPriority="50"/>
+    <w:lsdException w:name="List Table 6 Colorful Accent 6" w:uiPriority="51"/>
+    <w:lsdException w:name="List Table 7 Colorful Accent 6" w:uiPriority="52"/>
   </w:latentStyles>
   <w:style w:type="paragraph" w:default="1" w:styleId="Normal">
     <w:name w:val="Normal"/>
@@ -2108,7 +2154,7 @@
   <a:extraClrSchemeLst/>
   <a:extLst>
     <a:ext uri="{05A4C25C-085E-4340-85A3-A5531E510DB2}">
-      <thm15:themeFamily xmlns:thm15="http://schemas.microsoft.com/office/thememl/2012/main" xmlns="" name="Office Theme" id="{62F939B6-93AF-4DB8-9C6B-D6C7DFDC589F}" vid="{4A3C46E8-61CC-4603-A589-7422A47A8E4A}"/>
+      <thm15:themeFamily xmlns:thm15="http://schemas.microsoft.com/office/thememl/2012/main" name="Office Theme" id="{62F939B6-93AF-4DB8-9C6B-D6C7DFDC589F}" vid="{4A3C46E8-61CC-4603-A589-7422A47A8E4A}"/>
     </a:ext>
   </a:extLst>
 </a:theme>

</xml_diff>